<commit_message>
Mulitauth project started. Admin user created
</commit_message>
<xml_diff>
--- a/Laravel.docx
+++ b/Laravel.docx
@@ -39276,8 +39276,3179 @@
           <w:lang w:val="en-IN"/>
         </w:rPr>
       </w:pPr>
+    </w:p>
+    <w:p>
+      <w:pPr>
+        <w:pStyle w:val="29"/>
+        <w:ind w:left="0" w:leftChars="0" w:firstLine="0" w:firstLineChars="0"/>
+        <w:rPr>
+          <w:rStyle w:val="24"/>
+          <w:rFonts w:hint="default" w:ascii="Courier New"/>
+          <w:b/>
+          <w:bCs/>
+          <w:lang w:val="en-IN"/>
+        </w:rPr>
+      </w:pPr>
+    </w:p>
+    <w:p>
+      <w:pPr>
+        <w:pStyle w:val="29"/>
+        <w:ind w:left="0" w:leftChars="0" w:firstLine="0" w:firstLineChars="0"/>
+        <w:rPr>
+          <w:rStyle w:val="24"/>
+          <w:rFonts w:hint="default" w:ascii="Courier New"/>
+          <w:b/>
+          <w:bCs/>
+          <w:lang w:val="en-IN"/>
+        </w:rPr>
+      </w:pPr>
+    </w:p>
+    <w:p>
+      <w:pPr>
+        <w:pStyle w:val="29"/>
+        <w:ind w:left="0" w:leftChars="0" w:firstLine="0" w:firstLineChars="0"/>
+        <w:rPr>
+          <w:rStyle w:val="24"/>
+          <w:rFonts w:hint="default" w:ascii="Courier New"/>
+          <w:b/>
+          <w:bCs/>
+          <w:lang w:val="en-IN"/>
+        </w:rPr>
+      </w:pPr>
+    </w:p>
+    <w:p>
+      <w:pPr>
+        <w:pStyle w:val="29"/>
+        <w:ind w:left="0" w:leftChars="0" w:firstLine="0" w:firstLineChars="0"/>
+        <w:rPr>
+          <w:rStyle w:val="24"/>
+          <w:rFonts w:hint="default" w:ascii="Courier New"/>
+          <w:b/>
+          <w:bCs/>
+          <w:lang w:val="en-IN"/>
+        </w:rPr>
+      </w:pPr>
+    </w:p>
+    <w:p>
+      <w:pPr>
+        <w:pStyle w:val="29"/>
+        <w:ind w:left="0" w:leftChars="0" w:firstLine="0" w:firstLineChars="0"/>
+        <w:rPr>
+          <w:rStyle w:val="24"/>
+          <w:rFonts w:hint="default" w:ascii="Courier New"/>
+          <w:b/>
+          <w:bCs/>
+          <w:lang w:val="en-IN"/>
+        </w:rPr>
+      </w:pPr>
+    </w:p>
+    <w:p>
+      <w:pPr>
+        <w:pStyle w:val="29"/>
+        <w:ind w:left="0" w:leftChars="0" w:firstLine="0" w:firstLineChars="0"/>
+        <w:rPr>
+          <w:rStyle w:val="24"/>
+          <w:rFonts w:hint="default" w:ascii="Courier New"/>
+          <w:b/>
+          <w:bCs/>
+          <w:lang w:val="en-IN"/>
+        </w:rPr>
+      </w:pPr>
+    </w:p>
+    <w:p>
+      <w:pPr>
+        <w:pStyle w:val="2"/>
+        <w:jc w:val="center"/>
+        <w:rPr>
+          <w:rFonts w:hint="default"/>
+          <w:u w:val="single"/>
+        </w:rPr>
+      </w:pPr>
+      <w:r>
+        <w:rPr>
+          <w:u w:val="single"/>
+        </w:rPr>
+        <w:fldChar w:fldCharType="begin"/>
+      </w:r>
+      <w:r>
+        <w:rPr>
+          <w:u w:val="single"/>
+        </w:rPr>
+        <w:instrText xml:space="preserve"> HYPERLINK "https://www.youtube.com/playlist?list=PLwAKR305CRO9S6KVHMJYqZpjPzGPWuQ7Q" </w:instrText>
+      </w:r>
+      <w:r>
+        <w:rPr>
+          <w:u w:val="single"/>
+        </w:rPr>
+        <w:fldChar w:fldCharType="separate"/>
+      </w:r>
+      <w:r>
+        <w:rPr>
+          <w:rStyle w:val="25"/>
+          <w:rFonts w:hint="default" w:ascii="Arial" w:hAnsi="Arial" w:eastAsia="Arial" w:cs="Arial"/>
+          <w:i w:val="0"/>
+          <w:caps w:val="0"/>
+          <w:spacing w:val="0"/>
+          <w:szCs w:val="24"/>
+          <w:u w:val="single"/>
+          <w:shd w:val="clear" w:fill="EEEEEE"/>
+        </w:rPr>
+        <w:t>Multiple Authentication in Laravel 5.4</w:t>
+      </w:r>
+      <w:r>
+        <w:rPr>
+          <w:rFonts w:hint="default"/>
+          <w:u w:val="single"/>
+        </w:rPr>
+        <w:fldChar w:fldCharType="end"/>
+      </w:r>
+    </w:p>
+    <w:p>
+      <w:pPr>
+        <w:rPr>
+          <w:rFonts w:hint="default"/>
+          <w:u w:val="single"/>
+        </w:rPr>
+      </w:pPr>
+    </w:p>
+    <w:p>
+      <w:pPr>
+        <w:rPr>
+          <w:rFonts w:hint="default"/>
+          <w:u w:val="single"/>
+        </w:rPr>
+      </w:pPr>
+    </w:p>
+    <w:p>
+      <w:pPr>
+        <w:rPr>
+          <w:rFonts w:hint="default"/>
+          <w:u w:val="single"/>
+          <w:lang w:val="en-IN"/>
+        </w:rPr>
+      </w:pPr>
+      <w:r>
+        <w:rPr>
+          <w:rFonts w:hint="default"/>
+          <w:u w:val="single"/>
+          <w:lang w:val="en-IN"/>
+        </w:rPr>
+        <w:t>Create a new project:</w:t>
+      </w:r>
+    </w:p>
+    <w:p>
+      <w:pPr>
+        <w:rPr>
+          <w:rFonts w:hint="default"/>
+          <w:u w:val="none"/>
+          <w:lang w:val="en-IN"/>
+        </w:rPr>
+      </w:pPr>
+      <w:r>
+        <w:rPr>
+          <w:rFonts w:hint="default"/>
+          <w:u w:val="none"/>
+          <w:lang w:val="en-IN"/>
+        </w:rPr>
+        <w:t>&gt;laravel new multiauth</w:t>
+      </w:r>
+    </w:p>
+    <w:p>
+      <w:pPr>
+        <w:rPr>
+          <w:rFonts w:hint="default"/>
+        </w:rPr>
+      </w:pPr>
+    </w:p>
+    <w:p>
+      <w:pPr>
+        <w:rPr>
+          <w:rFonts w:hint="default"/>
+          <w:lang w:val="en-IN"/>
+        </w:rPr>
+      </w:pPr>
+      <w:r>
+        <w:rPr>
+          <w:rFonts w:hint="default"/>
+          <w:lang w:val="en-IN"/>
+        </w:rPr>
+        <w:t>Creating basic authentication</w:t>
+      </w:r>
+    </w:p>
+    <w:p>
+      <w:pPr>
+        <w:rPr>
+          <w:rFonts w:hint="default"/>
+          <w:lang w:val="en-IN"/>
+        </w:rPr>
+      </w:pPr>
+      <w:r>
+        <w:rPr>
+          <w:rFonts w:hint="default"/>
+          <w:lang w:val="en-IN"/>
+        </w:rPr>
+        <w:t>&gt;php artisan make:auth</w:t>
+      </w:r>
+    </w:p>
+    <w:p>
+      <w:pPr>
+        <w:rPr>
+          <w:rFonts w:hint="default"/>
+          <w:color w:val="385723" w:themeColor="accent6" w:themeShade="80"/>
+          <w:lang w:val="en-IN"/>
+        </w:rPr>
+      </w:pPr>
+      <w:r>
+        <w:rPr>
+          <w:rFonts w:hint="default"/>
+          <w:color w:val="385723" w:themeColor="accent6" w:themeShade="80"/>
+          <w:lang w:val="en-IN"/>
+        </w:rPr>
+        <w:t>Authentication scaffolding generated successfully.</w:t>
+      </w:r>
+    </w:p>
+    <w:p>
+      <w:pPr>
+        <w:rPr>
+          <w:rFonts w:hint="default"/>
+          <w:color w:val="000000" w:themeColor="text1"/>
+          <w:lang w:val="en-IN"/>
+          <w14:textFill>
+            <w14:solidFill>
+              <w14:schemeClr w14:val="tx1"/>
+            </w14:solidFill>
+          </w14:textFill>
+        </w:rPr>
+      </w:pPr>
+      <w:r>
+        <w:rPr>
+          <w:rFonts w:hint="default"/>
+          <w:color w:val="000000" w:themeColor="text1"/>
+          <w:lang w:val="en-IN"/>
+          <w14:textFill>
+            <w14:solidFill>
+              <w14:schemeClr w14:val="tx1"/>
+            </w14:solidFill>
+          </w14:textFill>
+        </w:rPr>
+        <w:t>It will automatically creates the HomeController with the middleware, views like auth, layouts,home.blade.php and routes -</w:t>
+      </w:r>
+    </w:p>
+    <w:p>
+      <w:pPr>
+        <w:rPr>
+          <w:rFonts w:hint="default"/>
+          <w:color w:val="000000" w:themeColor="text1"/>
+          <w:lang w:val="en-IN"/>
+          <w14:textFill>
+            <w14:solidFill>
+              <w14:schemeClr w14:val="tx1"/>
+            </w14:solidFill>
+          </w14:textFill>
+        </w:rPr>
+      </w:pPr>
+      <w:r>
+        <w:rPr>
+          <w:rFonts w:hint="default"/>
+          <w:color w:val="000000" w:themeColor="text1"/>
+          <w:lang w:val="en-IN"/>
+          <w14:textFill>
+            <w14:solidFill>
+              <w14:schemeClr w14:val="tx1"/>
+            </w14:solidFill>
+          </w14:textFill>
+        </w:rPr>
+        <w:t>..</w:t>
+      </w:r>
+    </w:p>
+    <w:p>
+      <w:pPr>
+        <w:rPr>
+          <w:rFonts w:hint="default"/>
+          <w:color w:val="000000" w:themeColor="text1"/>
+          <w:sz w:val="21"/>
+          <w:szCs w:val="16"/>
+          <w:lang w:val="en-IN"/>
+          <w14:textFill>
+            <w14:solidFill>
+              <w14:schemeClr w14:val="tx1"/>
+            </w14:solidFill>
+          </w14:textFill>
+        </w:rPr>
+      </w:pPr>
+      <w:r>
+        <w:rPr>
+          <w:rFonts w:hint="default"/>
+          <w:color w:val="000000" w:themeColor="text1"/>
+          <w:sz w:val="21"/>
+          <w:szCs w:val="16"/>
+          <w:lang w:val="en-IN"/>
+          <w14:textFill>
+            <w14:solidFill>
+              <w14:schemeClr w14:val="tx1"/>
+            </w14:solidFill>
+          </w14:textFill>
+        </w:rPr>
+        <w:t>Auth::routes();</w:t>
+      </w:r>
+    </w:p>
+    <w:p>
+      <w:pPr>
+        <w:rPr>
+          <w:rFonts w:hint="default"/>
+          <w:color w:val="000000" w:themeColor="text1"/>
+          <w:sz w:val="21"/>
+          <w:szCs w:val="16"/>
+          <w:lang w:val="en-IN"/>
+          <w14:textFill>
+            <w14:solidFill>
+              <w14:schemeClr w14:val="tx1"/>
+            </w14:solidFill>
+          </w14:textFill>
+        </w:rPr>
+      </w:pPr>
+      <w:r>
+        <w:rPr>
+          <w:rFonts w:hint="default"/>
+          <w:color w:val="000000" w:themeColor="text1"/>
+          <w:sz w:val="21"/>
+          <w:szCs w:val="16"/>
+          <w:lang w:val="en-IN"/>
+          <w14:textFill>
+            <w14:solidFill>
+              <w14:schemeClr w14:val="tx1"/>
+            </w14:solidFill>
+          </w14:textFill>
+        </w:rPr>
+        <w:t>Route::get('/home', 'HomeController@index')-&gt;name('home');</w:t>
+      </w:r>
+    </w:p>
+    <w:p>
+      <w:pPr>
+        <w:rPr>
+          <w:rFonts w:hint="default"/>
+          <w:color w:val="000000" w:themeColor="text1"/>
+          <w:lang w:val="en-IN"/>
+          <w14:textFill>
+            <w14:solidFill>
+              <w14:schemeClr w14:val="tx1"/>
+            </w14:solidFill>
+          </w14:textFill>
+        </w:rPr>
+      </w:pPr>
+    </w:p>
+    <w:p>
+      <w:pPr>
+        <w:rPr>
+          <w:rFonts w:hint="default"/>
+          <w:color w:val="000000" w:themeColor="text1"/>
+          <w:lang w:val="en-IN"/>
+          <w14:textFill>
+            <w14:solidFill>
+              <w14:schemeClr w14:val="tx1"/>
+            </w14:solidFill>
+          </w14:textFill>
+        </w:rPr>
+      </w:pPr>
+    </w:p>
+    <w:p>
+      <w:pPr>
+        <w:rPr>
+          <w:rFonts w:hint="default"/>
+          <w:color w:val="000000" w:themeColor="text1"/>
+          <w:lang w:val="en-IN"/>
+          <w14:textFill>
+            <w14:solidFill>
+              <w14:schemeClr w14:val="tx1"/>
+            </w14:solidFill>
+          </w14:textFill>
+        </w:rPr>
+      </w:pPr>
+      <w:r>
+        <w:rPr>
+          <w:rFonts w:hint="default"/>
+          <w:color w:val="000000" w:themeColor="text1"/>
+          <w:lang w:val="en-IN"/>
+          <w14:textFill>
+            <w14:solidFill>
+              <w14:schemeClr w14:val="tx1"/>
+            </w14:solidFill>
+          </w14:textFill>
+        </w:rPr>
+        <w:t>Creating migration for admins table:-</w:t>
+      </w:r>
+    </w:p>
+    <w:p>
+      <w:pPr>
+        <w:rPr>
+          <w:rFonts w:hint="default"/>
+          <w:color w:val="000000" w:themeColor="text1"/>
+          <w:lang w:val="en-IN"/>
+          <w14:textFill>
+            <w14:solidFill>
+              <w14:schemeClr w14:val="tx1"/>
+            </w14:solidFill>
+          </w14:textFill>
+        </w:rPr>
+      </w:pPr>
+      <w:r>
+        <w:rPr>
+          <w:rFonts w:hint="default"/>
+          <w:color w:val="000000" w:themeColor="text1"/>
+          <w:lang w:val="en-IN"/>
+          <w14:textFill>
+            <w14:solidFill>
+              <w14:schemeClr w14:val="tx1"/>
+            </w14:solidFill>
+          </w14:textFill>
+        </w:rPr>
+        <w:t>&gt;php artisan make:migration create_admins_table</w:t>
+      </w:r>
+    </w:p>
+    <w:p>
+      <w:pPr>
+        <w:rPr>
+          <w:rFonts w:hint="default"/>
+          <w:color w:val="000000" w:themeColor="text1"/>
+          <w:lang w:val="en-IN"/>
+          <w14:textFill>
+            <w14:solidFill>
+              <w14:schemeClr w14:val="tx1"/>
+            </w14:solidFill>
+          </w14:textFill>
+        </w:rPr>
+      </w:pPr>
+      <w:r>
+        <w:rPr>
+          <w:rFonts w:hint="default"/>
+          <w:color w:val="385723" w:themeColor="accent6" w:themeShade="80"/>
+          <w:lang w:val="en-IN"/>
+        </w:rPr>
+        <w:t xml:space="preserve">Created Migration: </w:t>
+      </w:r>
+      <w:r>
+        <w:rPr>
+          <w:rFonts w:hint="default"/>
+          <w:color w:val="000000" w:themeColor="text1"/>
+          <w:lang w:val="en-IN"/>
+          <w14:textFill>
+            <w14:solidFill>
+              <w14:schemeClr w14:val="tx1"/>
+            </w14:solidFill>
+          </w14:textFill>
+        </w:rPr>
+        <w:t>2019_05_09_202557_create_admins_table</w:t>
+      </w:r>
+    </w:p>
+    <w:p>
+      <w:pPr>
+        <w:rPr>
+          <w:rFonts w:hint="default"/>
+          <w:color w:val="000000" w:themeColor="text1"/>
+          <w:lang w:val="en-IN"/>
+          <w14:textFill>
+            <w14:solidFill>
+              <w14:schemeClr w14:val="tx1"/>
+            </w14:solidFill>
+          </w14:textFill>
+        </w:rPr>
+      </w:pPr>
+    </w:p>
+    <w:p>
+      <w:pPr>
+        <w:rPr>
+          <w:rFonts w:hint="default"/>
+          <w:color w:val="000000" w:themeColor="text1"/>
+          <w:lang w:val="en-IN"/>
+          <w14:textFill>
+            <w14:solidFill>
+              <w14:schemeClr w14:val="tx1"/>
+            </w14:solidFill>
+          </w14:textFill>
+        </w:rPr>
+      </w:pPr>
+      <w:r>
+        <w:rPr>
+          <w:rFonts w:hint="default"/>
+          <w:color w:val="000000" w:themeColor="text1"/>
+          <w:lang w:val="en-IN"/>
+          <w14:textFill>
+            <w14:solidFill>
+              <w14:schemeClr w14:val="tx1"/>
+            </w14:solidFill>
+          </w14:textFill>
+        </w:rPr>
+        <w:t>Creating fields for admins table:-</w:t>
+      </w:r>
+    </w:p>
+    <w:p>
+      <w:pPr>
+        <w:rPr>
+          <w:rFonts w:hint="default"/>
+          <w:color w:val="000000" w:themeColor="text1"/>
+          <w:lang w:val="en-IN"/>
+          <w14:textFill>
+            <w14:solidFill>
+              <w14:schemeClr w14:val="tx1"/>
+            </w14:solidFill>
+          </w14:textFill>
+        </w:rPr>
+      </w:pPr>
+      <w:r>
+        <w:rPr>
+          <w:rFonts w:hint="default"/>
+          <w:color w:val="000000" w:themeColor="text1"/>
+          <w:lang w:val="en-IN"/>
+          <w14:textFill>
+            <w14:solidFill>
+              <w14:schemeClr w14:val="tx1"/>
+            </w14:solidFill>
+          </w14:textFill>
+        </w:rPr>
+        <w:t>...</w:t>
+      </w:r>
+    </w:p>
+    <w:p>
+      <w:pPr>
+        <w:pStyle w:val="17"/>
+        <w:rPr>
+          <w:rFonts w:hint="default"/>
+          <w:lang w:val="en-IN"/>
+        </w:rPr>
+      </w:pPr>
+      <w:r>
+        <w:rPr>
+          <w:rFonts w:hint="default"/>
+          <w:lang w:val="en-IN"/>
+        </w:rPr>
+        <w:t xml:space="preserve">    public function up()</w:t>
+      </w:r>
+    </w:p>
+    <w:p>
+      <w:pPr>
+        <w:pStyle w:val="17"/>
+        <w:rPr>
+          <w:rFonts w:hint="default"/>
+          <w:lang w:val="en-IN"/>
+        </w:rPr>
+      </w:pPr>
+      <w:r>
+        <w:rPr>
+          <w:rFonts w:hint="default"/>
+          <w:lang w:val="en-IN"/>
+        </w:rPr>
+        <w:t xml:space="preserve">    {</w:t>
+      </w:r>
+    </w:p>
+    <w:p>
+      <w:pPr>
+        <w:pStyle w:val="17"/>
+        <w:rPr>
+          <w:rFonts w:hint="default"/>
+          <w:lang w:val="en-IN"/>
+        </w:rPr>
+      </w:pPr>
+      <w:r>
+        <w:rPr>
+          <w:rFonts w:hint="default"/>
+          <w:lang w:val="en-IN"/>
+        </w:rPr>
+        <w:t xml:space="preserve">        Schema::create('admins', function (Blueprint $table) {</w:t>
+      </w:r>
+    </w:p>
+    <w:p>
+      <w:pPr>
+        <w:pStyle w:val="17"/>
+        <w:rPr>
+          <w:rFonts w:hint="default"/>
+          <w:lang w:val="en-IN"/>
+        </w:rPr>
+      </w:pPr>
+      <w:r>
+        <w:rPr>
+          <w:rFonts w:hint="default"/>
+          <w:lang w:val="en-IN"/>
+        </w:rPr>
+        <w:t xml:space="preserve">            $table-&gt;bigIncrements('id');</w:t>
+      </w:r>
+    </w:p>
+    <w:p>
+      <w:pPr>
+        <w:pStyle w:val="17"/>
+        <w:rPr>
+          <w:rFonts w:hint="default"/>
+          <w:lang w:val="en-IN"/>
+        </w:rPr>
+      </w:pPr>
+      <w:r>
+        <w:rPr>
+          <w:rFonts w:hint="default"/>
+          <w:lang w:val="en-IN"/>
+        </w:rPr>
+        <w:t xml:space="preserve">            $table-&gt;string('name');</w:t>
+      </w:r>
+    </w:p>
+    <w:p>
+      <w:pPr>
+        <w:pStyle w:val="17"/>
+        <w:rPr>
+          <w:rFonts w:hint="default"/>
+          <w:lang w:val="en-IN"/>
+        </w:rPr>
+      </w:pPr>
+      <w:r>
+        <w:rPr>
+          <w:rFonts w:hint="default"/>
+          <w:lang w:val="en-IN"/>
+        </w:rPr>
+        <w:t xml:space="preserve">            $table-&gt;string('email')-&gt;unique();</w:t>
+      </w:r>
+    </w:p>
+    <w:p>
+      <w:pPr>
+        <w:pStyle w:val="17"/>
+        <w:rPr>
+          <w:rFonts w:hint="default"/>
+          <w:lang w:val="en-IN"/>
+        </w:rPr>
+      </w:pPr>
+      <w:r>
+        <w:rPr>
+          <w:rFonts w:hint="default"/>
+          <w:lang w:val="en-IN"/>
+        </w:rPr>
+        <w:t xml:space="preserve">            $table-&gt;string('job_title');</w:t>
+      </w:r>
+    </w:p>
+    <w:p>
+      <w:pPr>
+        <w:pStyle w:val="17"/>
+        <w:rPr>
+          <w:rFonts w:hint="default"/>
+          <w:lang w:val="en-IN"/>
+        </w:rPr>
+      </w:pPr>
+      <w:r>
+        <w:rPr>
+          <w:rFonts w:hint="default"/>
+          <w:lang w:val="en-IN"/>
+        </w:rPr>
+        <w:t xml:space="preserve">            $table-&gt;timestamp('email_verified_at')-&gt;nullable();</w:t>
+      </w:r>
+    </w:p>
+    <w:p>
+      <w:pPr>
+        <w:pStyle w:val="17"/>
+        <w:rPr>
+          <w:rFonts w:hint="default"/>
+          <w:lang w:val="en-IN"/>
+        </w:rPr>
+      </w:pPr>
+      <w:r>
+        <w:rPr>
+          <w:rFonts w:hint="default"/>
+          <w:lang w:val="en-IN"/>
+        </w:rPr>
+        <w:t xml:space="preserve">            $table-&gt;string('password');</w:t>
+      </w:r>
+    </w:p>
+    <w:p>
+      <w:pPr>
+        <w:pStyle w:val="17"/>
+        <w:rPr>
+          <w:rFonts w:hint="default"/>
+          <w:lang w:val="en-IN"/>
+        </w:rPr>
+      </w:pPr>
+      <w:r>
+        <w:rPr>
+          <w:rFonts w:hint="default"/>
+          <w:lang w:val="en-IN"/>
+        </w:rPr>
+        <w:t xml:space="preserve">            $table-&gt;rememberToken();</w:t>
+      </w:r>
+    </w:p>
+    <w:p>
+      <w:pPr>
+        <w:pStyle w:val="17"/>
+        <w:rPr>
+          <w:rFonts w:hint="default"/>
+          <w:lang w:val="en-IN"/>
+        </w:rPr>
+      </w:pPr>
+      <w:r>
+        <w:rPr>
+          <w:rFonts w:hint="default"/>
+          <w:lang w:val="en-IN"/>
+        </w:rPr>
+        <w:t xml:space="preserve">            $table-&gt;timestamps();</w:t>
+      </w:r>
+    </w:p>
+    <w:p>
+      <w:pPr>
+        <w:pStyle w:val="17"/>
+        <w:rPr>
+          <w:rFonts w:hint="default"/>
+          <w:lang w:val="en-IN"/>
+        </w:rPr>
+      </w:pPr>
+      <w:r>
+        <w:rPr>
+          <w:rFonts w:hint="default"/>
+          <w:lang w:val="en-IN"/>
+        </w:rPr>
+        <w:t xml:space="preserve">        });</w:t>
+      </w:r>
+    </w:p>
+    <w:p>
+      <w:pPr>
+        <w:pStyle w:val="17"/>
+        <w:rPr>
+          <w:rFonts w:hint="default"/>
+          <w:lang w:val="en-IN"/>
+        </w:rPr>
+      </w:pPr>
+      <w:r>
+        <w:rPr>
+          <w:rFonts w:hint="default"/>
+          <w:lang w:val="en-IN"/>
+        </w:rPr>
+        <w:t xml:space="preserve">    }</w:t>
+      </w:r>
+    </w:p>
+    <w:p>
+      <w:pPr>
+        <w:rPr>
+          <w:rFonts w:hint="default"/>
+          <w:color w:val="000000" w:themeColor="text1"/>
+          <w:lang w:val="en-IN"/>
+          <w14:textFill>
+            <w14:solidFill>
+              <w14:schemeClr w14:val="tx1"/>
+            </w14:solidFill>
+          </w14:textFill>
+        </w:rPr>
+      </w:pPr>
+    </w:p>
+    <w:p>
+      <w:pPr>
+        <w:rPr>
+          <w:rFonts w:hint="default"/>
+          <w:color w:val="000000" w:themeColor="text1"/>
+          <w:lang w:val="en-IN"/>
+          <w14:textFill>
+            <w14:solidFill>
+              <w14:schemeClr w14:val="tx1"/>
+            </w14:solidFill>
+          </w14:textFill>
+        </w:rPr>
+      </w:pPr>
+      <w:r>
+        <w:rPr>
+          <w:rFonts w:hint="default"/>
+          <w:color w:val="000000" w:themeColor="text1"/>
+          <w:lang w:val="en-IN"/>
+          <w14:textFill>
+            <w14:solidFill>
+              <w14:schemeClr w14:val="tx1"/>
+            </w14:solidFill>
+          </w14:textFill>
+        </w:rPr>
+        <w:t>Create database “multiauth”</w:t>
+      </w:r>
+    </w:p>
+    <w:p>
+      <w:pPr>
+        <w:rPr>
+          <w:rFonts w:hint="default"/>
+          <w:color w:val="000000" w:themeColor="text1"/>
+          <w:lang w:val="en-IN"/>
+          <w14:textFill>
+            <w14:solidFill>
+              <w14:schemeClr w14:val="tx1"/>
+            </w14:solidFill>
+          </w14:textFill>
+        </w:rPr>
+      </w:pPr>
+      <w:r>
+        <w:rPr>
+          <w:rFonts w:hint="default"/>
+          <w:color w:val="000000" w:themeColor="text1"/>
+          <w:lang w:val="en-IN"/>
+          <w14:textFill>
+            <w14:solidFill>
+              <w14:schemeClr w14:val="tx1"/>
+            </w14:solidFill>
+          </w14:textFill>
+        </w:rPr>
+        <w:t>Set varibales in env file</w:t>
+      </w:r>
+    </w:p>
+    <w:p>
+      <w:pPr>
+        <w:pStyle w:val="17"/>
+        <w:rPr>
+          <w:rFonts w:hint="default"/>
+          <w:lang w:val="en-IN"/>
+        </w:rPr>
+      </w:pPr>
+      <w:r>
+        <w:rPr>
+          <w:rFonts w:hint="default"/>
+          <w:lang w:val="en-IN"/>
+        </w:rPr>
+        <w:t>DB_DATABASE=multiauth</w:t>
+      </w:r>
+    </w:p>
+    <w:p>
+      <w:pPr>
+        <w:pStyle w:val="17"/>
+        <w:rPr>
+          <w:rFonts w:hint="default"/>
+          <w:lang w:val="en-IN"/>
+        </w:rPr>
+      </w:pPr>
+      <w:r>
+        <w:rPr>
+          <w:rFonts w:hint="default"/>
+          <w:lang w:val="en-IN"/>
+        </w:rPr>
+        <w:t>DB_USERNAME=root</w:t>
+      </w:r>
+    </w:p>
+    <w:p>
+      <w:pPr>
+        <w:pStyle w:val="17"/>
+        <w:rPr>
+          <w:rFonts w:hint="default"/>
+          <w:lang w:val="en-IN"/>
+        </w:rPr>
+      </w:pPr>
+      <w:r>
+        <w:rPr>
+          <w:rFonts w:hint="default"/>
+          <w:lang w:val="en-IN"/>
+        </w:rPr>
+        <w:t>DB_PASSWORD=</w:t>
+      </w:r>
+    </w:p>
+    <w:p>
+      <w:pPr>
+        <w:rPr>
+          <w:rFonts w:hint="default"/>
+          <w:color w:val="000000" w:themeColor="text1"/>
+          <w:lang w:val="en-IN"/>
+          <w14:textFill>
+            <w14:solidFill>
+              <w14:schemeClr w14:val="tx1"/>
+            </w14:solidFill>
+          </w14:textFill>
+        </w:rPr>
+      </w:pPr>
+    </w:p>
+    <w:p>
+      <w:pPr>
+        <w:rPr>
+          <w:rFonts w:hint="default"/>
+          <w:color w:val="000000" w:themeColor="text1"/>
+          <w:lang w:val="en-IN"/>
+          <w14:textFill>
+            <w14:solidFill>
+              <w14:schemeClr w14:val="tx1"/>
+            </w14:solidFill>
+          </w14:textFill>
+        </w:rPr>
+      </w:pPr>
+      <w:r>
+        <w:rPr>
+          <w:rFonts w:hint="default"/>
+          <w:color w:val="000000" w:themeColor="text1"/>
+          <w:lang w:val="en-IN"/>
+          <w14:textFill>
+            <w14:solidFill>
+              <w14:schemeClr w14:val="tx1"/>
+            </w14:solidFill>
+          </w14:textFill>
+        </w:rPr>
+        <w:t>&gt;php artisan migrate</w:t>
+      </w:r>
+    </w:p>
+    <w:p>
+      <w:pPr>
+        <w:pStyle w:val="17"/>
+        <w:rPr>
+          <w:rFonts w:hint="default"/>
+          <w:lang w:val="en-IN"/>
+        </w:rPr>
+      </w:pPr>
+      <w:r>
+        <w:rPr>
+          <w:rFonts w:hint="default"/>
+          <w:lang w:val="en-IN"/>
+        </w:rPr>
+        <w:t>Migration table created successfully.</w:t>
+      </w:r>
+    </w:p>
+    <w:p>
+      <w:pPr>
+        <w:pStyle w:val="17"/>
+        <w:rPr>
+          <w:rFonts w:hint="default"/>
+          <w:lang w:val="en-IN"/>
+        </w:rPr>
+      </w:pPr>
+      <w:r>
+        <w:rPr>
+          <w:rFonts w:hint="default"/>
+          <w:lang w:val="en-IN"/>
+        </w:rPr>
+        <w:t>Migrating: 2014_10_12_000000_create_users_table</w:t>
+      </w:r>
+    </w:p>
+    <w:p>
+      <w:pPr>
+        <w:pStyle w:val="17"/>
+        <w:rPr>
+          <w:rFonts w:hint="default"/>
+          <w:lang w:val="en-IN"/>
+        </w:rPr>
+      </w:pPr>
+      <w:r>
+        <w:rPr>
+          <w:rFonts w:hint="default"/>
+          <w:lang w:val="en-IN"/>
+        </w:rPr>
+        <w:t>Migrating: 2014_10_12_100000_create_password_resets_table</w:t>
+      </w:r>
+    </w:p>
+    <w:p>
+      <w:pPr>
+        <w:pStyle w:val="17"/>
+        <w:rPr>
+          <w:rFonts w:hint="default"/>
+          <w:lang w:val="en-IN"/>
+        </w:rPr>
+      </w:pPr>
+      <w:r>
+        <w:rPr>
+          <w:rFonts w:hint="default"/>
+          <w:lang w:val="en-IN"/>
+        </w:rPr>
+        <w:t>Migrating: 2019_05_09_202557_create_admins_table</w:t>
+      </w:r>
+    </w:p>
+    <w:p>
+      <w:pPr>
+        <w:rPr>
+          <w:rFonts w:hint="default"/>
+          <w:color w:val="385723" w:themeColor="accent6" w:themeShade="80"/>
+          <w:lang w:val="en-IN"/>
+        </w:rPr>
+      </w:pPr>
+    </w:p>
+    <w:p>
+      <w:pPr>
+        <w:rPr>
+          <w:rFonts w:hint="default"/>
+          <w:color w:val="385723" w:themeColor="accent6" w:themeShade="80"/>
+          <w:lang w:val="en-IN"/>
+        </w:rPr>
+      </w:pPr>
+      <w:r>
+        <w:rPr>
+          <w:rFonts w:hint="default"/>
+          <w:color w:val="385723" w:themeColor="accent6" w:themeShade="80"/>
+          <w:lang w:val="en-IN"/>
+        </w:rPr>
+        <w:t>Making Model:-</w:t>
+      </w:r>
+    </w:p>
+    <w:p>
+      <w:pPr>
+        <w:rPr>
+          <w:rFonts w:hint="default"/>
+          <w:color w:val="385723" w:themeColor="accent6" w:themeShade="80"/>
+          <w:lang w:val="en-IN"/>
+        </w:rPr>
+      </w:pPr>
+    </w:p>
+    <w:p>
+      <w:pPr>
+        <w:rPr>
+          <w:rFonts w:hint="default"/>
+          <w:lang w:val="en-IN"/>
+        </w:rPr>
+      </w:pPr>
+      <w:r>
+        <w:rPr>
+          <w:rFonts w:hint="default"/>
+          <w:lang w:val="en-IN"/>
+        </w:rPr>
+        <w:t>We copy the default User model - User.php and make our Admin model - Admin.php</w:t>
+      </w:r>
+    </w:p>
+    <w:p>
+      <w:pPr>
+        <w:rPr>
+          <w:rFonts w:hint="default"/>
+          <w:lang w:val="en-IN"/>
+        </w:rPr>
+      </w:pPr>
+      <w:r>
+        <w:rPr>
+          <w:rFonts w:hint="default"/>
+          <w:lang w:val="en-IN"/>
+        </w:rPr>
+        <w:t>Now we have two models one for users and one for admins</w:t>
+      </w:r>
+    </w:p>
+    <w:p>
+      <w:pPr>
+        <w:rPr>
+          <w:rFonts w:hint="default"/>
+          <w:lang w:val="en-IN"/>
+        </w:rPr>
+      </w:pPr>
+      <w:r>
+        <w:rPr>
+          <w:rFonts w:hint="default"/>
+          <w:lang w:val="en-IN"/>
+        </w:rPr>
+        <w:t>Is uses Notifiable for using the notificaiton functionality in Application.</w:t>
+      </w:r>
+    </w:p>
+    <w:p>
+      <w:pPr>
+        <w:rPr>
+          <w:rFonts w:hint="default"/>
+          <w:lang w:val="en-IN"/>
+        </w:rPr>
+      </w:pPr>
+      <w:r>
+        <w:rPr>
+          <w:rFonts w:hint="default"/>
+          <w:lang w:val="en-IN"/>
+        </w:rPr>
+        <w:t>It determines based on the user who to send notification to and how to send it .</w:t>
+      </w:r>
+    </w:p>
+    <w:p>
+      <w:pPr>
+        <w:rPr>
+          <w:rFonts w:hint="default"/>
+          <w:lang w:val="en-IN"/>
+        </w:rPr>
+      </w:pPr>
+    </w:p>
+    <w:p>
+      <w:pPr>
+        <w:rPr>
+          <w:rFonts w:hint="default"/>
+          <w:lang w:val="en-IN"/>
+        </w:rPr>
+      </w:pPr>
+      <w:r>
+        <w:rPr>
+          <w:rFonts w:hint="default"/>
+          <w:lang w:val="en-IN"/>
+        </w:rPr>
+        <w:t>use Illuminate\Foundation\Auth\User as Authenticatable;</w:t>
+      </w:r>
+    </w:p>
+    <w:p>
+      <w:pPr>
+        <w:rPr>
+          <w:rFonts w:hint="default"/>
+          <w:lang w:val="en-IN"/>
+        </w:rPr>
+      </w:pPr>
+      <w:r>
+        <w:rPr>
+          <w:rFonts w:hint="default"/>
+          <w:lang w:val="en-IN"/>
+        </w:rPr>
+        <w:t>This is our base model for authenticable users, it itself extends the Model class.</w:t>
+      </w:r>
+    </w:p>
+    <w:p>
+      <w:pPr>
+        <w:rPr>
+          <w:rFonts w:hint="default"/>
+          <w:lang w:val="en-IN"/>
+        </w:rPr>
+      </w:pPr>
+    </w:p>
+    <w:p>
+      <w:pPr>
+        <w:rPr>
+          <w:rFonts w:hint="default"/>
+          <w:lang w:val="en-IN"/>
+        </w:rPr>
+      </w:pPr>
+    </w:p>
+    <w:p>
+      <w:pPr>
+        <w:rPr>
+          <w:rFonts w:hint="default"/>
+          <w:lang w:val="en-IN"/>
+        </w:rPr>
+      </w:pPr>
+      <w:r>
+        <w:rPr>
+          <w:rFonts w:hint="default"/>
+          <w:lang w:val="en-IN"/>
+        </w:rPr>
+        <w:t>Adding job_title in fillable array, Everyting in fillable array is  mass assignable.</w:t>
+      </w:r>
+    </w:p>
+    <w:p>
+      <w:pPr>
+        <w:pStyle w:val="17"/>
+        <w:rPr>
+          <w:rFonts w:hint="default"/>
+          <w:lang w:val="en-IN"/>
+        </w:rPr>
+      </w:pPr>
+    </w:p>
+    <w:p>
+      <w:pPr>
+        <w:pStyle w:val="17"/>
+        <w:rPr>
+          <w:rFonts w:hint="default"/>
+          <w:lang w:val="en-IN"/>
+        </w:rPr>
+      </w:pPr>
+      <w:r>
+        <w:rPr>
+          <w:rFonts w:hint="default"/>
+          <w:lang w:val="en-IN"/>
+        </w:rPr>
+        <w:t xml:space="preserve">    protected $fillable = [</w:t>
+      </w:r>
+    </w:p>
+    <w:p>
+      <w:pPr>
+        <w:pStyle w:val="17"/>
+        <w:rPr>
+          <w:rFonts w:hint="default"/>
+          <w:lang w:val="en-IN"/>
+        </w:rPr>
+      </w:pPr>
+      <w:r>
+        <w:rPr>
+          <w:rFonts w:hint="default"/>
+          <w:lang w:val="en-IN"/>
+        </w:rPr>
+        <w:t xml:space="preserve">        'name', 'email', 'password',</w:t>
+      </w:r>
+      <w:r>
+        <w:rPr>
+          <w:rFonts w:hint="default"/>
+          <w:b/>
+          <w:bCs/>
+          <w:lang w:val="en-IN"/>
+        </w:rPr>
+        <w:t>'job_title'</w:t>
+      </w:r>
+      <w:r>
+        <w:rPr>
+          <w:rFonts w:hint="default"/>
+          <w:lang w:val="en-IN"/>
+        </w:rPr>
+        <w:t>,</w:t>
+      </w:r>
+    </w:p>
+    <w:p>
+      <w:pPr>
+        <w:pStyle w:val="17"/>
+        <w:rPr>
+          <w:rFonts w:hint="default"/>
+          <w:lang w:val="en-IN"/>
+        </w:rPr>
+      </w:pPr>
+      <w:r>
+        <w:rPr>
+          <w:rFonts w:hint="default"/>
+          <w:lang w:val="en-IN"/>
+        </w:rPr>
+        <w:t xml:space="preserve">    ];</w:t>
+      </w:r>
+    </w:p>
+    <w:p>
+      <w:pPr>
+        <w:rPr>
+          <w:rFonts w:hint="default"/>
+          <w:lang w:val="en-IN"/>
+        </w:rPr>
+      </w:pPr>
+    </w:p>
+    <w:p>
+      <w:pPr>
+        <w:rPr>
+          <w:rFonts w:hint="default"/>
+          <w:lang w:val="en-IN"/>
+        </w:rPr>
+      </w:pPr>
+      <w:r>
+        <w:rPr>
+          <w:rFonts w:hint="default"/>
+          <w:lang w:val="en-IN"/>
+        </w:rPr>
+        <w:t>Hidden from the collection of the array, its put in $hidden array, so that it doesn’t get thrown in with all the other stuff</w:t>
+      </w:r>
+    </w:p>
+    <w:p>
+      <w:pPr>
+        <w:pStyle w:val="17"/>
+        <w:rPr>
+          <w:rFonts w:hint="default"/>
+          <w:lang w:val="en-IN"/>
+        </w:rPr>
+      </w:pPr>
+    </w:p>
+    <w:p>
+      <w:pPr>
+        <w:pStyle w:val="17"/>
+        <w:rPr>
+          <w:rFonts w:hint="default"/>
+          <w:lang w:val="en-IN"/>
+        </w:rPr>
+      </w:pPr>
+      <w:r>
+        <w:rPr>
+          <w:rFonts w:hint="default"/>
+          <w:lang w:val="en-IN"/>
+        </w:rPr>
+        <w:t xml:space="preserve">    protected $hidden = [</w:t>
+      </w:r>
+    </w:p>
+    <w:p>
+      <w:pPr>
+        <w:pStyle w:val="17"/>
+        <w:rPr>
+          <w:rFonts w:hint="default"/>
+          <w:lang w:val="en-IN"/>
+        </w:rPr>
+      </w:pPr>
+      <w:r>
+        <w:rPr>
+          <w:rFonts w:hint="default"/>
+          <w:lang w:val="en-IN"/>
+        </w:rPr>
+        <w:t xml:space="preserve">        'password', 'remember_token',</w:t>
+      </w:r>
+    </w:p>
+    <w:p>
+      <w:pPr>
+        <w:pStyle w:val="17"/>
+        <w:rPr>
+          <w:rFonts w:hint="default"/>
+          <w:lang w:val="en-IN"/>
+        </w:rPr>
+      </w:pPr>
+      <w:r>
+        <w:rPr>
+          <w:rFonts w:hint="default"/>
+          <w:lang w:val="en-IN"/>
+        </w:rPr>
+        <w:t xml:space="preserve">    ];</w:t>
+      </w:r>
+    </w:p>
+    <w:p>
+      <w:pPr>
+        <w:rPr>
+          <w:rFonts w:hint="default"/>
+          <w:lang w:val="en-IN"/>
+        </w:rPr>
+      </w:pPr>
+    </w:p>
+    <w:p>
+      <w:pPr>
+        <w:rPr>
+          <w:rFonts w:hint="default"/>
+          <w:lang w:val="en-IN"/>
+        </w:rPr>
+      </w:pPr>
+      <w:r>
+        <w:rPr>
+          <w:rFonts w:hint="default"/>
+          <w:lang w:val="en-IN"/>
+        </w:rPr>
+        <w:t>Setting up Guard:-</w:t>
+      </w:r>
+    </w:p>
+    <w:p>
+      <w:pPr>
+        <w:rPr>
+          <w:rFonts w:hint="default"/>
+          <w:lang w:val="en-IN"/>
+        </w:rPr>
+      </w:pPr>
+      <w:r>
+        <w:rPr>
+          <w:rFonts w:hint="default"/>
+          <w:lang w:val="en-IN"/>
+        </w:rPr>
+        <w:t>Config&gt;auth.php</w:t>
+      </w:r>
+    </w:p>
+    <w:p>
+      <w:pPr>
+        <w:rPr>
+          <w:rFonts w:hint="default"/>
+          <w:lang w:val="en-IN"/>
+        </w:rPr>
+      </w:pPr>
+      <w:r>
+        <w:rPr>
+          <w:rFonts w:hint="default"/>
+          <w:lang w:val="en-IN"/>
+        </w:rPr>
+        <w:t>Laravel have multiple ways to log people in, so we call each of these ways as guards, default is web guard - http authentication, other type is API guard.</w:t>
+      </w:r>
+    </w:p>
+    <w:p>
+      <w:pPr>
+        <w:pStyle w:val="17"/>
+        <w:rPr>
+          <w:rFonts w:hint="default"/>
+          <w:lang w:val="en-IN"/>
+        </w:rPr>
+      </w:pPr>
+      <w:r>
+        <w:rPr>
+          <w:rFonts w:hint="default"/>
+          <w:lang w:val="en-IN"/>
+        </w:rPr>
+        <w:t xml:space="preserve">    'defaults' =&gt; [</w:t>
+      </w:r>
+    </w:p>
+    <w:p>
+      <w:pPr>
+        <w:pStyle w:val="17"/>
+        <w:rPr>
+          <w:rFonts w:hint="default"/>
+          <w:lang w:val="en-IN"/>
+        </w:rPr>
+      </w:pPr>
+      <w:r>
+        <w:rPr>
+          <w:rFonts w:hint="default"/>
+          <w:lang w:val="en-IN"/>
+        </w:rPr>
+        <w:t xml:space="preserve">        'guard' =&gt; 'web',</w:t>
+      </w:r>
+    </w:p>
+    <w:p>
+      <w:pPr>
+        <w:pStyle w:val="17"/>
+        <w:rPr>
+          <w:rFonts w:hint="default"/>
+          <w:lang w:val="en-IN"/>
+        </w:rPr>
+      </w:pPr>
+      <w:r>
+        <w:rPr>
+          <w:rFonts w:hint="default"/>
+          <w:lang w:val="en-IN"/>
+        </w:rPr>
+        <w:t xml:space="preserve">        'passwords' =&gt; 'users',</w:t>
+      </w:r>
+    </w:p>
+    <w:p>
+      <w:pPr>
+        <w:pStyle w:val="17"/>
+        <w:rPr>
+          <w:rFonts w:hint="default"/>
+          <w:lang w:val="en-IN"/>
+        </w:rPr>
+      </w:pPr>
+      <w:r>
+        <w:rPr>
+          <w:rFonts w:hint="default"/>
+          <w:lang w:val="en-IN"/>
+        </w:rPr>
+        <w:t xml:space="preserve">    ],</w:t>
+      </w:r>
+    </w:p>
+    <w:p>
+      <w:pPr>
+        <w:rPr>
+          <w:rFonts w:hint="default"/>
+          <w:lang w:val="en-IN"/>
+        </w:rPr>
+      </w:pPr>
+    </w:p>
+    <w:p>
+      <w:pPr>
+        <w:rPr>
+          <w:rFonts w:hint="default"/>
+          <w:lang w:val="en-IN"/>
+        </w:rPr>
+      </w:pPr>
+    </w:p>
+    <w:p>
+      <w:pPr>
+        <w:rPr>
+          <w:rFonts w:hint="default"/>
+          <w:lang w:val="en-IN"/>
+        </w:rPr>
+      </w:pPr>
+      <w:r>
+        <w:rPr>
+          <w:rFonts w:hint="default"/>
+          <w:lang w:val="en-IN"/>
+        </w:rPr>
+        <w:t xml:space="preserve">We can add as many guards as we want to en-tying it to the model we have created ie, Admin model </w:t>
+      </w:r>
+    </w:p>
+    <w:p>
+      <w:pPr>
+        <w:rPr>
+          <w:rFonts w:hint="default"/>
+          <w:lang w:val="en-IN"/>
+        </w:rPr>
+      </w:pPr>
+      <w:r>
+        <w:rPr>
+          <w:rFonts w:hint="default"/>
+          <w:lang w:val="en-IN"/>
+        </w:rPr>
+        <w:t>E.g-</w:t>
+      </w:r>
+    </w:p>
+    <w:p>
+      <w:pPr>
+        <w:pStyle w:val="17"/>
+        <w:rPr>
+          <w:rFonts w:hint="default"/>
+          <w:lang w:val="en-IN"/>
+        </w:rPr>
+      </w:pPr>
+      <w:r>
+        <w:rPr>
+          <w:rFonts w:hint="default"/>
+          <w:lang w:val="en-IN"/>
+        </w:rPr>
+        <w:t xml:space="preserve">Auth::check($credentials)     </w:t>
+      </w:r>
+      <w:r>
+        <w:rPr>
+          <w:rFonts w:hint="default"/>
+          <w:lang w:val="en-IN"/>
+        </w:rPr>
+        <w:tab/>
+        <w:t>- check a user is authentic or not</w:t>
+      </w:r>
+    </w:p>
+    <w:p>
+      <w:pPr>
+        <w:pStyle w:val="17"/>
+        <w:rPr>
+          <w:rFonts w:hint="default"/>
+          <w:lang w:val="en-IN"/>
+        </w:rPr>
+      </w:pPr>
+      <w:r>
+        <w:rPr>
+          <w:rFonts w:hint="default"/>
+          <w:lang w:val="en-IN"/>
+        </w:rPr>
+        <w:t>Auth::attempt($credentials)</w:t>
+      </w:r>
+      <w:r>
+        <w:rPr>
+          <w:rFonts w:hint="default"/>
+          <w:lang w:val="en-IN"/>
+        </w:rPr>
+        <w:tab/>
+        <w:t xml:space="preserve">- use to log people in </w:t>
+      </w:r>
+    </w:p>
+    <w:p>
+      <w:pPr>
+        <w:pStyle w:val="17"/>
+        <w:rPr>
+          <w:rFonts w:hint="default"/>
+          <w:lang w:val="en-IN"/>
+        </w:rPr>
+      </w:pPr>
+      <w:r>
+        <w:rPr>
+          <w:rFonts w:hint="default"/>
+          <w:lang w:val="en-IN"/>
+        </w:rPr>
+        <w:t>Auth::once($credentials)</w:t>
+      </w:r>
+      <w:r>
+        <w:rPr>
+          <w:rFonts w:hint="default"/>
+          <w:lang w:val="en-IN"/>
+        </w:rPr>
+        <w:tab/>
+        <w:t>- log in for one HTTP request</w:t>
+      </w:r>
+    </w:p>
+    <w:p>
+      <w:pPr>
+        <w:rPr>
+          <w:rFonts w:hint="default"/>
+          <w:lang w:val="en-IN"/>
+        </w:rPr>
+      </w:pPr>
+      <w:r>
+        <w:rPr>
+          <w:rFonts w:hint="default"/>
+          <w:lang w:val="en-IN"/>
+        </w:rPr>
+        <w:t>…etc</w:t>
+      </w:r>
+    </w:p>
+    <w:p>
+      <w:pPr>
+        <w:rPr>
+          <w:rFonts w:hint="default"/>
+          <w:lang w:val="en-IN"/>
+        </w:rPr>
+      </w:pPr>
+      <w:r>
+        <w:rPr>
+          <w:rFonts w:hint="default"/>
+          <w:lang w:val="en-IN"/>
+        </w:rPr>
+        <w:t>They gonna use default guard- web, if we don’t specify a guard.</w:t>
+      </w:r>
+    </w:p>
+    <w:p>
+      <w:pPr>
+        <w:rPr>
+          <w:rFonts w:hint="default"/>
+          <w:lang w:val="en-IN"/>
+        </w:rPr>
+      </w:pPr>
+      <w:r>
+        <w:rPr>
+          <w:rFonts w:hint="default"/>
+          <w:lang w:val="en-IN"/>
+        </w:rPr>
+        <w:t>Using the admin(we gonna create it) guard instead of default:</w:t>
+      </w:r>
+    </w:p>
+    <w:p>
+      <w:pPr>
+        <w:rPr>
+          <w:rFonts w:hint="default"/>
+          <w:lang w:val="en-IN"/>
+        </w:rPr>
+      </w:pPr>
+      <w:r>
+        <w:rPr>
+          <w:rFonts w:hint="default"/>
+          <w:lang w:val="en-IN"/>
+        </w:rPr>
+        <w:t>Auth::guard(‘admin’)-&gt;check($credentials)</w:t>
+      </w:r>
+    </w:p>
+    <w:p>
+      <w:pPr>
+        <w:rPr>
+          <w:rFonts w:hint="default"/>
+          <w:lang w:val="en-IN"/>
+        </w:rPr>
+      </w:pPr>
+    </w:p>
+    <w:p>
+      <w:pPr>
+        <w:rPr>
+          <w:rFonts w:hint="default"/>
+          <w:lang w:val="en-IN"/>
+        </w:rPr>
+      </w:pPr>
+      <w:r>
+        <w:rPr>
+          <w:rFonts w:hint="default"/>
+          <w:lang w:val="en-IN"/>
+        </w:rPr>
+        <w:t>Two Ways to track a guard:-</w:t>
+      </w:r>
+    </w:p>
+    <w:p>
+      <w:pPr>
+        <w:pStyle w:val="17"/>
+        <w:rPr>
+          <w:rFonts w:hint="default"/>
+          <w:lang w:val="en-IN"/>
+        </w:rPr>
+      </w:pPr>
+      <w:r>
+        <w:rPr>
+          <w:rFonts w:hint="default"/>
+          <w:lang w:val="en-IN"/>
+        </w:rPr>
+        <w:t xml:space="preserve">    'guards' =&gt; [</w:t>
+      </w:r>
+    </w:p>
+    <w:p>
+      <w:pPr>
+        <w:pStyle w:val="17"/>
+        <w:rPr>
+          <w:rFonts w:hint="default"/>
+          <w:lang w:val="en-IN"/>
+        </w:rPr>
+      </w:pPr>
+      <w:r>
+        <w:rPr>
+          <w:rFonts w:hint="default"/>
+          <w:lang w:val="en-IN"/>
+        </w:rPr>
+        <w:t xml:space="preserve">        'web' =&gt; [</w:t>
+      </w:r>
+    </w:p>
+    <w:p>
+      <w:pPr>
+        <w:pStyle w:val="17"/>
+        <w:rPr>
+          <w:rFonts w:hint="default"/>
+          <w:lang w:val="en-IN"/>
+        </w:rPr>
+      </w:pPr>
+      <w:r>
+        <w:rPr>
+          <w:rFonts w:hint="default"/>
+          <w:lang w:val="en-IN"/>
+        </w:rPr>
+        <w:t xml:space="preserve">            'driver' =&gt; 'session',        </w:t>
+      </w:r>
+      <w:r>
+        <w:rPr>
+          <w:rFonts w:hint="default"/>
+          <w:lang w:val="en-IN"/>
+        </w:rPr>
+        <w:tab/>
+      </w:r>
+      <w:r>
+        <w:rPr>
+          <w:rFonts w:hint="default"/>
+          <w:b/>
+          <w:bCs/>
+          <w:lang w:val="en-IN"/>
+        </w:rPr>
+        <w:t>-&gt;using session</w:t>
+      </w:r>
+    </w:p>
+    <w:p>
+      <w:pPr>
+        <w:pStyle w:val="17"/>
+        <w:rPr>
+          <w:rFonts w:hint="default"/>
+          <w:lang w:val="en-IN"/>
+        </w:rPr>
+      </w:pPr>
+      <w:r>
+        <w:rPr>
+          <w:rFonts w:hint="default"/>
+          <w:lang w:val="en-IN"/>
+        </w:rPr>
+        <w:t xml:space="preserve">            'provider' =&gt; 'users',</w:t>
+      </w:r>
+    </w:p>
+    <w:p>
+      <w:pPr>
+        <w:pStyle w:val="17"/>
+        <w:rPr>
+          <w:rFonts w:hint="default"/>
+          <w:lang w:val="en-IN"/>
+        </w:rPr>
+      </w:pPr>
+      <w:r>
+        <w:rPr>
+          <w:rFonts w:hint="default"/>
+          <w:lang w:val="en-IN"/>
+        </w:rPr>
+        <w:t xml:space="preserve">        ],</w:t>
+      </w:r>
+    </w:p>
+    <w:p>
+      <w:pPr>
+        <w:pStyle w:val="17"/>
+        <w:rPr>
+          <w:rFonts w:hint="default"/>
+          <w:lang w:val="en-IN"/>
+        </w:rPr>
+      </w:pPr>
+    </w:p>
+    <w:p>
+      <w:pPr>
+        <w:pStyle w:val="17"/>
+        <w:rPr>
+          <w:rFonts w:hint="default"/>
+          <w:lang w:val="en-IN"/>
+        </w:rPr>
+      </w:pPr>
+      <w:r>
+        <w:rPr>
+          <w:rFonts w:hint="default"/>
+          <w:lang w:val="en-IN"/>
+        </w:rPr>
+        <w:t xml:space="preserve">        'api' =&gt; [</w:t>
+      </w:r>
+    </w:p>
+    <w:p>
+      <w:pPr>
+        <w:pStyle w:val="17"/>
+        <w:rPr>
+          <w:rFonts w:hint="default"/>
+          <w:lang w:val="en-IN"/>
+        </w:rPr>
+      </w:pPr>
+      <w:r>
+        <w:rPr>
+          <w:rFonts w:hint="default"/>
+          <w:lang w:val="en-IN"/>
+        </w:rPr>
+        <w:t xml:space="preserve">            'driver' =&gt; 'token',</w:t>
+      </w:r>
+      <w:r>
+        <w:rPr>
+          <w:rFonts w:hint="default"/>
+          <w:lang w:val="en-IN"/>
+        </w:rPr>
+        <w:tab/>
+        <w:t/>
+      </w:r>
+      <w:r>
+        <w:rPr>
+          <w:rFonts w:hint="default"/>
+          <w:lang w:val="en-IN"/>
+        </w:rPr>
+        <w:tab/>
+      </w:r>
+      <w:r>
+        <w:rPr>
+          <w:rFonts w:hint="default"/>
+          <w:b/>
+          <w:bCs/>
+          <w:lang w:val="en-IN"/>
+        </w:rPr>
+        <w:t>-&gt;using token</w:t>
+      </w:r>
+    </w:p>
+    <w:p>
+      <w:pPr>
+        <w:pStyle w:val="17"/>
+        <w:rPr>
+          <w:rFonts w:hint="default"/>
+          <w:lang w:val="en-IN"/>
+        </w:rPr>
+      </w:pPr>
+      <w:r>
+        <w:rPr>
+          <w:rFonts w:hint="default"/>
+          <w:lang w:val="en-IN"/>
+        </w:rPr>
+        <w:t xml:space="preserve">            'provider' =&gt; 'users',</w:t>
+      </w:r>
+    </w:p>
+    <w:p>
+      <w:pPr>
+        <w:pStyle w:val="17"/>
+        <w:rPr>
+          <w:rFonts w:hint="default"/>
+          <w:lang w:val="en-IN"/>
+        </w:rPr>
+      </w:pPr>
+      <w:r>
+        <w:rPr>
+          <w:rFonts w:hint="default"/>
+          <w:lang w:val="en-IN"/>
+        </w:rPr>
+        <w:t xml:space="preserve">            'hash' =&gt; false,</w:t>
+      </w:r>
+    </w:p>
+    <w:p>
+      <w:pPr>
+        <w:pStyle w:val="17"/>
+        <w:rPr>
+          <w:rFonts w:hint="default"/>
+          <w:lang w:val="en-IN"/>
+        </w:rPr>
+      </w:pPr>
+      <w:r>
+        <w:rPr>
+          <w:rFonts w:hint="default"/>
+          <w:lang w:val="en-IN"/>
+        </w:rPr>
+        <w:t xml:space="preserve">        ],</w:t>
+      </w:r>
+    </w:p>
+    <w:p>
+      <w:pPr>
+        <w:pStyle w:val="17"/>
+        <w:rPr>
+          <w:rFonts w:hint="default"/>
+          <w:lang w:val="en-IN"/>
+        </w:rPr>
+      </w:pPr>
+      <w:r>
+        <w:rPr>
+          <w:rFonts w:hint="default"/>
+          <w:lang w:val="en-IN"/>
+        </w:rPr>
+        <w:t xml:space="preserve">    ],</w:t>
+      </w:r>
+    </w:p>
+    <w:p>
+      <w:pPr>
+        <w:rPr>
+          <w:rFonts w:hint="default"/>
+          <w:color w:val="385723" w:themeColor="accent6" w:themeShade="80"/>
+          <w:lang w:val="en-IN"/>
+        </w:rPr>
+      </w:pPr>
+    </w:p>
+    <w:p>
+      <w:pPr>
+        <w:rPr>
+          <w:rFonts w:hint="default"/>
+          <w:lang w:val="en-IN"/>
+        </w:rPr>
+      </w:pPr>
+    </w:p>
+    <w:p>
+      <w:pPr>
+        <w:rPr>
+          <w:rFonts w:hint="default"/>
+          <w:lang w:val="en-IN"/>
+        </w:rPr>
+      </w:pPr>
+      <w:r>
+        <w:rPr>
+          <w:rFonts w:hint="default"/>
+          <w:lang w:val="en-IN"/>
+        </w:rPr>
+        <w:t>Provider tells how to talk back-forth with the database</w:t>
+      </w:r>
+    </w:p>
+    <w:p>
+      <w:pPr>
+        <w:pStyle w:val="17"/>
+        <w:rPr>
+          <w:rFonts w:hint="default"/>
+          <w:lang w:val="en-IN"/>
+        </w:rPr>
+      </w:pPr>
+    </w:p>
+    <w:p>
+      <w:pPr>
+        <w:pStyle w:val="17"/>
+        <w:rPr>
+          <w:rFonts w:hint="default"/>
+          <w:lang w:val="en-IN"/>
+        </w:rPr>
+      </w:pPr>
+      <w:r>
+        <w:rPr>
+          <w:rStyle w:val="71"/>
+          <w:rFonts w:hint="default"/>
+          <w:lang w:val="en-IN"/>
+        </w:rPr>
+        <w:t xml:space="preserve">Two drivers to talk back-forth with database  </w:t>
+      </w:r>
+      <w:r>
+        <w:rPr>
+          <w:rFonts w:hint="default"/>
+          <w:lang w:val="en-IN"/>
+        </w:rPr>
+        <w:t xml:space="preserve">  </w:t>
+      </w:r>
+    </w:p>
+    <w:p>
+      <w:pPr>
+        <w:pStyle w:val="17"/>
+        <w:rPr>
+          <w:rFonts w:hint="default"/>
+          <w:lang w:val="en-IN"/>
+        </w:rPr>
+      </w:pPr>
+      <w:r>
+        <w:rPr>
+          <w:rFonts w:hint="default"/>
+          <w:lang w:val="en-IN"/>
+        </w:rPr>
+        <w:t>'providers' =&gt; [</w:t>
+      </w:r>
+    </w:p>
+    <w:p>
+      <w:pPr>
+        <w:pStyle w:val="17"/>
+        <w:rPr>
+          <w:rFonts w:hint="default"/>
+          <w:lang w:val="en-IN"/>
+        </w:rPr>
+      </w:pPr>
+      <w:r>
+        <w:rPr>
+          <w:rFonts w:hint="default"/>
+          <w:lang w:val="en-IN"/>
+        </w:rPr>
+        <w:t xml:space="preserve">        'users' =&gt; [</w:t>
+      </w:r>
+    </w:p>
+    <w:p>
+      <w:pPr>
+        <w:pStyle w:val="17"/>
+        <w:rPr>
+          <w:rFonts w:hint="default"/>
+          <w:lang w:val="en-IN"/>
+        </w:rPr>
+      </w:pPr>
+      <w:r>
+        <w:rPr>
+          <w:rFonts w:hint="default"/>
+          <w:lang w:val="en-IN"/>
+        </w:rPr>
+        <w:t xml:space="preserve">            'driver' =&gt; 'eloquent',</w:t>
+      </w:r>
+      <w:r>
+        <w:rPr>
+          <w:rFonts w:hint="default"/>
+          <w:lang w:val="en-IN"/>
+        </w:rPr>
+        <w:tab/>
+        <w:t/>
+      </w:r>
+      <w:r>
+        <w:rPr>
+          <w:rFonts w:hint="default"/>
+          <w:lang w:val="en-IN"/>
+        </w:rPr>
+        <w:tab/>
+      </w:r>
+      <w:r>
+        <w:rPr>
+          <w:rFonts w:hint="default"/>
+          <w:b/>
+          <w:bCs/>
+          <w:lang w:val="en-IN"/>
+        </w:rPr>
+        <w:t>-&gt;elequent ORM</w:t>
+      </w:r>
+    </w:p>
+    <w:p>
+      <w:pPr>
+        <w:pStyle w:val="17"/>
+        <w:rPr>
+          <w:rFonts w:hint="default"/>
+          <w:lang w:val="en-IN"/>
+        </w:rPr>
+      </w:pPr>
+      <w:r>
+        <w:rPr>
+          <w:rFonts w:hint="default"/>
+          <w:lang w:val="en-IN"/>
+        </w:rPr>
+        <w:t xml:space="preserve">            'model' =&gt; App\User::class,</w:t>
+      </w:r>
+    </w:p>
+    <w:p>
+      <w:pPr>
+        <w:pStyle w:val="17"/>
+        <w:rPr>
+          <w:rFonts w:hint="default"/>
+          <w:lang w:val="en-IN"/>
+        </w:rPr>
+      </w:pPr>
+      <w:r>
+        <w:rPr>
+          <w:rFonts w:hint="default"/>
+          <w:lang w:val="en-IN"/>
+        </w:rPr>
+        <w:t xml:space="preserve">        ],</w:t>
+      </w:r>
+    </w:p>
+    <w:p>
+      <w:pPr>
+        <w:pStyle w:val="17"/>
+        <w:rPr>
+          <w:rFonts w:hint="default"/>
+          <w:lang w:val="en-IN"/>
+        </w:rPr>
+      </w:pPr>
+    </w:p>
+    <w:p>
+      <w:pPr>
+        <w:pStyle w:val="17"/>
+        <w:rPr>
+          <w:rFonts w:hint="default"/>
+          <w:lang w:val="en-IN"/>
+        </w:rPr>
+      </w:pPr>
+      <w:r>
+        <w:rPr>
+          <w:rFonts w:hint="default"/>
+          <w:lang w:val="en-IN"/>
+        </w:rPr>
+        <w:t xml:space="preserve">        // 'users' =&gt; [</w:t>
+      </w:r>
+    </w:p>
+    <w:p>
+      <w:pPr>
+        <w:pStyle w:val="17"/>
+        <w:rPr>
+          <w:rFonts w:hint="default"/>
+          <w:lang w:val="en-IN"/>
+        </w:rPr>
+      </w:pPr>
+      <w:r>
+        <w:rPr>
+          <w:rFonts w:hint="default"/>
+          <w:lang w:val="en-IN"/>
+        </w:rPr>
+        <w:t xml:space="preserve">        //     'driver' =&gt; 'database',</w:t>
+      </w:r>
+      <w:r>
+        <w:rPr>
+          <w:rFonts w:hint="default"/>
+          <w:lang w:val="en-IN"/>
+        </w:rPr>
+        <w:tab/>
+        <w:t>-</w:t>
+      </w:r>
+      <w:r>
+        <w:rPr>
+          <w:rFonts w:hint="default"/>
+          <w:b/>
+          <w:bCs/>
+          <w:lang w:val="en-IN"/>
+        </w:rPr>
+        <w:t>&gt;database driver uses query builder</w:t>
+      </w:r>
+    </w:p>
+    <w:p>
+      <w:pPr>
+        <w:pStyle w:val="17"/>
+        <w:rPr>
+          <w:rFonts w:hint="default"/>
+          <w:lang w:val="en-IN"/>
+        </w:rPr>
+      </w:pPr>
+      <w:r>
+        <w:rPr>
+          <w:rFonts w:hint="default"/>
+          <w:lang w:val="en-IN"/>
+        </w:rPr>
+        <w:t xml:space="preserve">        //     'table' =&gt; 'users',</w:t>
+      </w:r>
+    </w:p>
+    <w:p>
+      <w:pPr>
+        <w:pStyle w:val="17"/>
+        <w:rPr>
+          <w:rFonts w:hint="default"/>
+          <w:lang w:val="en-IN"/>
+        </w:rPr>
+      </w:pPr>
+      <w:r>
+        <w:rPr>
+          <w:rFonts w:hint="default"/>
+          <w:lang w:val="en-IN"/>
+        </w:rPr>
+        <w:t xml:space="preserve">        // ],</w:t>
+      </w:r>
+    </w:p>
+    <w:p>
+      <w:pPr>
+        <w:pStyle w:val="17"/>
+        <w:rPr>
+          <w:rFonts w:hint="default"/>
+          <w:lang w:val="en-IN"/>
+        </w:rPr>
+      </w:pPr>
+      <w:r>
+        <w:rPr>
+          <w:rFonts w:hint="default"/>
+          <w:lang w:val="en-IN"/>
+        </w:rPr>
+        <w:t xml:space="preserve">    ],</w:t>
+      </w:r>
+    </w:p>
+    <w:p>
+      <w:pPr>
+        <w:rPr>
+          <w:rFonts w:hint="default"/>
+          <w:lang w:val="en-IN"/>
+        </w:rPr>
+      </w:pPr>
+    </w:p>
+    <w:p>
+      <w:pPr>
+        <w:rPr>
+          <w:rFonts w:hint="default"/>
+          <w:lang w:val="en-IN"/>
+        </w:rPr>
+      </w:pPr>
+      <w:r>
+        <w:rPr>
+          <w:rFonts w:hint="default"/>
+          <w:lang w:val="en-IN"/>
+        </w:rPr>
+        <w:t>Configure a new providers for the admins so that it knows how to talk to the admins database.</w:t>
+      </w:r>
+    </w:p>
+    <w:p>
+      <w:pPr>
+        <w:pStyle w:val="17"/>
+        <w:rPr>
+          <w:rFonts w:hint="default"/>
+          <w:lang w:val="en-IN"/>
+        </w:rPr>
+      </w:pPr>
+      <w:r>
+        <w:rPr>
+          <w:rFonts w:hint="default"/>
+          <w:lang w:val="en-IN"/>
+        </w:rPr>
+        <w:t>'admins' =&gt; [</w:t>
+      </w:r>
+    </w:p>
+    <w:p>
+      <w:pPr>
+        <w:pStyle w:val="17"/>
+        <w:rPr>
+          <w:rFonts w:hint="default"/>
+          <w:lang w:val="en-IN"/>
+        </w:rPr>
+      </w:pPr>
+      <w:r>
+        <w:rPr>
+          <w:rFonts w:hint="default"/>
+          <w:lang w:val="en-IN"/>
+        </w:rPr>
+        <w:t xml:space="preserve">            'driver' =&gt; 'eloquent',</w:t>
+      </w:r>
+    </w:p>
+    <w:p>
+      <w:pPr>
+        <w:pStyle w:val="17"/>
+        <w:rPr>
+          <w:rFonts w:hint="default"/>
+          <w:lang w:val="en-IN"/>
+        </w:rPr>
+      </w:pPr>
+      <w:r>
+        <w:rPr>
+          <w:rFonts w:hint="default"/>
+          <w:lang w:val="en-IN"/>
+        </w:rPr>
+        <w:t xml:space="preserve">            'model' =&gt; App\Admin::class,</w:t>
+      </w:r>
+    </w:p>
+    <w:p>
+      <w:pPr>
+        <w:pStyle w:val="17"/>
+        <w:rPr>
+          <w:rFonts w:hint="default"/>
+          <w:lang w:val="en-IN"/>
+        </w:rPr>
+      </w:pPr>
+      <w:r>
+        <w:rPr>
+          <w:rFonts w:hint="default"/>
+          <w:lang w:val="en-IN"/>
+        </w:rPr>
+        <w:t xml:space="preserve">        ],</w:t>
+      </w:r>
+    </w:p>
+    <w:p>
+      <w:pPr>
+        <w:rPr>
+          <w:rFonts w:hint="default"/>
+          <w:lang w:val="en-IN"/>
+        </w:rPr>
+      </w:pPr>
+    </w:p>
+    <w:p>
+      <w:pPr>
+        <w:rPr>
+          <w:rFonts w:hint="default"/>
+          <w:lang w:val="en-IN"/>
+        </w:rPr>
+      </w:pPr>
+      <w:r>
+        <w:rPr>
+          <w:rFonts w:hint="default"/>
+          <w:lang w:val="en-IN"/>
+        </w:rPr>
+        <w:t>Configure a new guard for the admin</w:t>
+      </w:r>
+    </w:p>
+    <w:p>
+      <w:pPr>
+        <w:pStyle w:val="17"/>
+        <w:rPr>
+          <w:rFonts w:hint="default"/>
+          <w:lang w:val="en-IN"/>
+        </w:rPr>
+      </w:pPr>
+      <w:r>
+        <w:rPr>
+          <w:rFonts w:hint="default"/>
+          <w:lang w:val="en-IN"/>
+        </w:rPr>
+        <w:t>'admin' =&gt; [</w:t>
+      </w:r>
+    </w:p>
+    <w:p>
+      <w:pPr>
+        <w:pStyle w:val="17"/>
+        <w:rPr>
+          <w:rFonts w:hint="default"/>
+          <w:lang w:val="en-IN"/>
+        </w:rPr>
+      </w:pPr>
+      <w:r>
+        <w:rPr>
+          <w:rFonts w:hint="default"/>
+          <w:lang w:val="en-IN"/>
+        </w:rPr>
+        <w:t xml:space="preserve">            'driver' =&gt; 'session',</w:t>
+      </w:r>
+    </w:p>
+    <w:p>
+      <w:pPr>
+        <w:pStyle w:val="17"/>
+        <w:rPr>
+          <w:rFonts w:hint="default"/>
+          <w:lang w:val="en-IN"/>
+        </w:rPr>
+      </w:pPr>
+      <w:r>
+        <w:rPr>
+          <w:rFonts w:hint="default"/>
+          <w:lang w:val="en-IN"/>
+        </w:rPr>
+        <w:t xml:space="preserve">            'provider' =&gt; 'admins',</w:t>
+      </w:r>
+    </w:p>
+    <w:p>
+      <w:pPr>
+        <w:pStyle w:val="17"/>
+        <w:rPr>
+          <w:rFonts w:hint="default"/>
+          <w:lang w:val="en-IN"/>
+        </w:rPr>
+      </w:pPr>
+      <w:r>
+        <w:rPr>
+          <w:rFonts w:hint="default"/>
+          <w:lang w:val="en-IN"/>
+        </w:rPr>
+        <w:t xml:space="preserve">        ],</w:t>
+      </w:r>
+    </w:p>
+    <w:p>
+      <w:pPr>
+        <w:pStyle w:val="17"/>
+        <w:rPr>
+          <w:rFonts w:hint="default"/>
+          <w:lang w:val="en-IN"/>
+        </w:rPr>
+      </w:pPr>
+    </w:p>
+    <w:p>
+      <w:pPr>
+        <w:pStyle w:val="19"/>
+        <w:rPr>
+          <w:rFonts w:hint="default"/>
+          <w:lang w:val="en-IN"/>
+        </w:rPr>
+      </w:pPr>
+      <w:r>
+        <w:rPr>
+          <w:rFonts w:hint="default"/>
+          <w:lang w:val="en-IN"/>
+        </w:rPr>
+        <w:t>Setting a guard for admin API</w:t>
+      </w:r>
+    </w:p>
+    <w:p>
+      <w:pPr>
+        <w:pStyle w:val="17"/>
+        <w:rPr>
+          <w:rFonts w:hint="default"/>
+          <w:lang w:val="en-IN"/>
+        </w:rPr>
+      </w:pPr>
+      <w:r>
+        <w:rPr>
+          <w:rFonts w:hint="default"/>
+          <w:lang w:val="en-IN"/>
+        </w:rPr>
+        <w:t>'admin-api' =&gt; [</w:t>
+      </w:r>
+    </w:p>
+    <w:p>
+      <w:pPr>
+        <w:pStyle w:val="17"/>
+        <w:rPr>
+          <w:rFonts w:hint="default"/>
+          <w:lang w:val="en-IN"/>
+        </w:rPr>
+      </w:pPr>
+      <w:r>
+        <w:rPr>
+          <w:rFonts w:hint="default"/>
+          <w:lang w:val="en-IN"/>
+        </w:rPr>
+        <w:t xml:space="preserve">            'driver' =&gt; 'token',</w:t>
+      </w:r>
+    </w:p>
+    <w:p>
+      <w:pPr>
+        <w:pStyle w:val="17"/>
+        <w:rPr>
+          <w:rFonts w:hint="default"/>
+          <w:lang w:val="en-IN"/>
+        </w:rPr>
+      </w:pPr>
+      <w:r>
+        <w:rPr>
+          <w:rFonts w:hint="default"/>
+          <w:lang w:val="en-IN"/>
+        </w:rPr>
+        <w:t xml:space="preserve">            'provider' =&gt; 'admins',</w:t>
+      </w:r>
+    </w:p>
+    <w:p>
+      <w:pPr>
+        <w:pStyle w:val="17"/>
+        <w:rPr>
+          <w:rFonts w:hint="default"/>
+          <w:lang w:val="en-IN"/>
+        </w:rPr>
+      </w:pPr>
+      <w:r>
+        <w:rPr>
+          <w:rFonts w:hint="default"/>
+          <w:lang w:val="en-IN"/>
+        </w:rPr>
+        <w:t xml:space="preserve">            'hash' =&gt; false,</w:t>
+      </w:r>
+    </w:p>
+    <w:p>
+      <w:pPr>
+        <w:pStyle w:val="17"/>
+        <w:rPr>
+          <w:rFonts w:hint="default"/>
+          <w:lang w:val="en-IN"/>
+        </w:rPr>
+      </w:pPr>
+      <w:r>
+        <w:rPr>
+          <w:rFonts w:hint="default"/>
+          <w:lang w:val="en-IN"/>
+        </w:rPr>
+        <w:t xml:space="preserve">        ],</w:t>
+      </w:r>
+    </w:p>
+    <w:p>
+      <w:pPr>
+        <w:pStyle w:val="18"/>
+        <w:rPr>
+          <w:rFonts w:hint="default"/>
+          <w:lang w:val="en-IN"/>
+        </w:rPr>
+      </w:pPr>
+      <w:r>
+        <w:rPr>
+          <w:rFonts w:hint="default"/>
+          <w:lang w:val="en-IN"/>
+        </w:rPr>
+        <w:t>Configuring password reset for admins</w:t>
+      </w:r>
+    </w:p>
+    <w:p>
+      <w:pPr>
+        <w:pStyle w:val="17"/>
+        <w:rPr>
+          <w:rFonts w:hint="default"/>
+          <w:lang w:val="en-IN"/>
+        </w:rPr>
+      </w:pPr>
+    </w:p>
+    <w:p>
+      <w:pPr>
+        <w:pStyle w:val="17"/>
+        <w:rPr>
+          <w:rFonts w:hint="default"/>
+          <w:lang w:val="en-IN"/>
+        </w:rPr>
+      </w:pPr>
+      <w:r>
+        <w:rPr>
+          <w:rFonts w:hint="default"/>
+          <w:lang w:val="en-IN"/>
+        </w:rPr>
+        <w:t>'admins' =&gt; [</w:t>
+      </w:r>
+    </w:p>
+    <w:p>
+      <w:pPr>
+        <w:pStyle w:val="17"/>
+        <w:rPr>
+          <w:rFonts w:hint="default"/>
+          <w:lang w:val="en-IN"/>
+        </w:rPr>
+      </w:pPr>
+      <w:r>
+        <w:rPr>
+          <w:rFonts w:hint="default"/>
+          <w:lang w:val="en-IN"/>
+        </w:rPr>
+        <w:t xml:space="preserve">            'provider' =&gt; 'admins',</w:t>
+      </w:r>
+    </w:p>
+    <w:p>
+      <w:pPr>
+        <w:pStyle w:val="17"/>
+        <w:rPr>
+          <w:rFonts w:hint="default"/>
+          <w:lang w:val="en-IN"/>
+        </w:rPr>
+      </w:pPr>
+      <w:r>
+        <w:rPr>
+          <w:rFonts w:hint="default"/>
+          <w:lang w:val="en-IN"/>
+        </w:rPr>
+        <w:t xml:space="preserve">            'table' =&gt; 'password_resets',</w:t>
+      </w:r>
+    </w:p>
+    <w:p>
+      <w:pPr>
+        <w:pStyle w:val="17"/>
+        <w:rPr>
+          <w:rFonts w:hint="default"/>
+          <w:lang w:val="en-IN"/>
+        </w:rPr>
+      </w:pPr>
+      <w:r>
+        <w:rPr>
+          <w:rFonts w:hint="default"/>
+          <w:lang w:val="en-IN"/>
+        </w:rPr>
+        <w:t xml:space="preserve">            'expire' =&gt; 15,</w:t>
+      </w:r>
+    </w:p>
+    <w:p>
+      <w:pPr>
+        <w:pStyle w:val="17"/>
+        <w:rPr>
+          <w:rFonts w:hint="default"/>
+          <w:lang w:val="en-IN"/>
+        </w:rPr>
+      </w:pPr>
+      <w:r>
+        <w:rPr>
+          <w:rFonts w:hint="default"/>
+          <w:lang w:val="en-IN"/>
+        </w:rPr>
+        <w:t xml:space="preserve">        ],</w:t>
+      </w:r>
+    </w:p>
+    <w:p>
+      <w:pPr>
+        <w:pStyle w:val="17"/>
+        <w:rPr>
+          <w:rFonts w:hint="default"/>
+          <w:lang w:val="en-IN"/>
+        </w:rPr>
+      </w:pPr>
+    </w:p>
+    <w:p>
+      <w:pPr>
+        <w:pStyle w:val="17"/>
+        <w:rPr>
+          <w:rFonts w:hint="default"/>
+          <w:lang w:val="en-IN"/>
+        </w:rPr>
+      </w:pPr>
+    </w:p>
+    <w:p>
+      <w:pPr>
+        <w:pStyle w:val="17"/>
+        <w:rPr>
+          <w:rFonts w:hint="default"/>
+          <w:lang w:val="en-IN"/>
+        </w:rPr>
+      </w:pPr>
+    </w:p>
+    <w:p>
+      <w:pPr>
+        <w:pStyle w:val="17"/>
+        <w:rPr>
+          <w:rFonts w:hint="default"/>
+          <w:lang w:val="en-IN"/>
+        </w:rPr>
+      </w:pPr>
+    </w:p>
+    <w:p>
+      <w:pPr>
+        <w:pStyle w:val="17"/>
+        <w:rPr>
+          <w:rFonts w:hint="default"/>
+          <w:lang w:val="en-IN"/>
+        </w:rPr>
+      </w:pPr>
+      <w:r>
+        <w:rPr>
+          <w:rFonts w:hint="default"/>
+          <w:lang w:val="en-IN"/>
+        </w:rPr>
+        <w:t>Configuring Admin model so that it knows which guard to work with</w:t>
+      </w:r>
+    </w:p>
+    <w:p>
+      <w:pPr>
+        <w:pStyle w:val="17"/>
+        <w:rPr>
+          <w:rFonts w:hint="default"/>
+          <w:lang w:val="en-IN"/>
+        </w:rPr>
+      </w:pPr>
+    </w:p>
+    <w:p>
+      <w:pPr>
+        <w:pStyle w:val="17"/>
+        <w:rPr>
+          <w:rFonts w:hint="default"/>
+          <w:lang w:val="en-IN"/>
+        </w:rPr>
+      </w:pPr>
+      <w:r>
+        <w:rPr>
+          <w:rFonts w:hint="default"/>
+          <w:lang w:val="en-IN"/>
+        </w:rPr>
+        <w:t>Configuring admin guard in Admin model:-</w:t>
+      </w:r>
+    </w:p>
+    <w:p>
+      <w:pPr>
+        <w:pStyle w:val="17"/>
+        <w:rPr>
+          <w:rFonts w:hint="default"/>
+          <w:lang w:val="en-IN"/>
+        </w:rPr>
+      </w:pPr>
+    </w:p>
+    <w:p>
+      <w:pPr>
+        <w:pStyle w:val="17"/>
+        <w:rPr>
+          <w:rFonts w:hint="default"/>
+          <w:lang w:val="en-IN"/>
+        </w:rPr>
+      </w:pPr>
+      <w:r>
+        <w:rPr>
+          <w:rFonts w:hint="default"/>
+          <w:lang w:val="en-IN"/>
+        </w:rPr>
+        <w:t>…</w:t>
+      </w:r>
+    </w:p>
+    <w:p>
+      <w:pPr>
+        <w:pStyle w:val="17"/>
+        <w:rPr>
+          <w:rFonts w:hint="default"/>
+          <w:lang w:val="en-IN"/>
+        </w:rPr>
+      </w:pPr>
+      <w:r>
+        <w:rPr>
+          <w:rFonts w:hint="default"/>
+          <w:lang w:val="en-IN"/>
+        </w:rPr>
+        <w:t xml:space="preserve">  protected $guard = 'admin';</w:t>
+      </w:r>
+    </w:p>
+    <w:p>
+      <w:pPr>
+        <w:pStyle w:val="17"/>
+        <w:rPr>
+          <w:rFonts w:hint="default"/>
+          <w:lang w:val="en-IN"/>
+        </w:rPr>
+      </w:pPr>
+      <w:r>
+        <w:rPr>
+          <w:rFonts w:hint="default"/>
+          <w:lang w:val="en-IN"/>
+        </w:rPr>
+        <w:t xml:space="preserve"> ...</w:t>
+      </w:r>
+    </w:p>
+    <w:p>
+      <w:pPr>
+        <w:pStyle w:val="17"/>
+        <w:rPr>
+          <w:rFonts w:hint="default"/>
+          <w:lang w:val="en-IN"/>
+        </w:rPr>
+      </w:pPr>
+    </w:p>
+    <w:p>
+      <w:pPr>
+        <w:pStyle w:val="17"/>
+        <w:rPr>
+          <w:rFonts w:hint="default"/>
+          <w:lang w:val="en-IN"/>
+        </w:rPr>
+      </w:pPr>
+    </w:p>
+    <w:p>
+      <w:pPr>
+        <w:pStyle w:val="17"/>
+        <w:rPr>
+          <w:rFonts w:hint="default"/>
+          <w:lang w:val="en-IN"/>
+        </w:rPr>
+      </w:pPr>
+    </w:p>
+    <w:p>
+      <w:pPr>
+        <w:pStyle w:val="17"/>
+        <w:rPr>
+          <w:rFonts w:hint="default"/>
+          <w:lang w:val="en-IN"/>
+        </w:rPr>
+      </w:pPr>
+      <w:r>
+        <w:rPr>
+          <w:rFonts w:hint="default"/>
+          <w:lang w:val="en-IN"/>
+        </w:rPr>
+        <w:t>Creating AdminController :-</w:t>
+      </w:r>
+    </w:p>
+    <w:p>
+      <w:pPr>
+        <w:pStyle w:val="17"/>
+        <w:rPr>
+          <w:rFonts w:hint="default"/>
+          <w:lang w:val="en-IN"/>
+        </w:rPr>
+      </w:pPr>
+    </w:p>
+    <w:p>
+      <w:pPr>
+        <w:pStyle w:val="17"/>
+        <w:rPr>
+          <w:rFonts w:hint="default"/>
+          <w:lang w:val="en-IN"/>
+        </w:rPr>
+      </w:pPr>
+      <w:r>
+        <w:rPr>
+          <w:rFonts w:hint="default"/>
+          <w:lang w:val="en-IN"/>
+        </w:rPr>
+        <w:tab/>
+        <w:t>Duplicating the Homecontroller and changing its parameters.</w:t>
+      </w:r>
+    </w:p>
+    <w:p>
+      <w:pPr>
+        <w:pStyle w:val="17"/>
+        <w:rPr>
+          <w:rFonts w:hint="default"/>
+          <w:lang w:val="en-IN"/>
+        </w:rPr>
+      </w:pPr>
+    </w:p>
+    <w:p>
+      <w:pPr>
+        <w:pStyle w:val="17"/>
+        <w:rPr>
+          <w:rFonts w:hint="default"/>
+          <w:lang w:val="en-IN"/>
+        </w:rPr>
+      </w:pPr>
+      <w:r>
+        <w:rPr>
+          <w:rFonts w:hint="default"/>
+          <w:lang w:val="en-IN"/>
+        </w:rPr>
+        <w:t>Creating view for AdminController@index method admin.blade.php</w:t>
+      </w:r>
+    </w:p>
+    <w:p>
+      <w:pPr>
+        <w:pStyle w:val="17"/>
+        <w:rPr>
+          <w:rFonts w:hint="default"/>
+          <w:lang w:val="en-IN"/>
+        </w:rPr>
+      </w:pPr>
+      <w:r>
+        <w:rPr>
+          <w:rFonts w:hint="default"/>
+          <w:lang w:val="en-IN"/>
+        </w:rPr>
+        <w:tab/>
+        <w:t>Duplicating the home view home.blade.php to create admin.blade.php</w:t>
+      </w:r>
+    </w:p>
+    <w:p>
+      <w:pPr>
+        <w:pStyle w:val="17"/>
+        <w:rPr>
+          <w:rFonts w:hint="default"/>
+          <w:lang w:val="en-IN"/>
+        </w:rPr>
+      </w:pPr>
+      <w:r>
+        <w:rPr>
+          <w:rFonts w:hint="default"/>
+          <w:lang w:val="en-IN"/>
+        </w:rPr>
+        <w:tab/>
+        <w:t>And changin content inside.</w:t>
+      </w:r>
+    </w:p>
+    <w:p>
+      <w:pPr>
+        <w:pStyle w:val="17"/>
+        <w:rPr>
+          <w:rFonts w:hint="default"/>
+          <w:lang w:val="en-IN"/>
+        </w:rPr>
+      </w:pPr>
+    </w:p>
+    <w:p>
+      <w:pPr>
+        <w:pStyle w:val="17"/>
+        <w:rPr>
+          <w:rFonts w:hint="default"/>
+          <w:lang w:val="en-IN"/>
+        </w:rPr>
+      </w:pPr>
+    </w:p>
+    <w:p>
+      <w:pPr>
+        <w:pStyle w:val="17"/>
+        <w:rPr>
+          <w:rFonts w:hint="default"/>
+          <w:lang w:val="en-IN"/>
+        </w:rPr>
+      </w:pPr>
+    </w:p>
+    <w:p>
+      <w:pPr>
+        <w:pStyle w:val="17"/>
+        <w:rPr>
+          <w:rFonts w:hint="default"/>
+          <w:lang w:val="en-IN"/>
+        </w:rPr>
+      </w:pPr>
+    </w:p>
+    <w:p>
+      <w:pPr>
+        <w:pStyle w:val="17"/>
+        <w:rPr>
+          <w:rFonts w:hint="default"/>
+          <w:b/>
+          <w:bCs/>
+          <w:lang w:val="en-IN"/>
+        </w:rPr>
+      </w:pPr>
+      <w:r>
+        <w:rPr>
+          <w:rFonts w:hint="default"/>
+          <w:b/>
+          <w:bCs/>
+          <w:lang w:val="en-IN"/>
+        </w:rPr>
+        <w:t>AdminController.php</w:t>
+      </w:r>
+    </w:p>
+    <w:p>
+      <w:pPr>
+        <w:pStyle w:val="17"/>
+        <w:rPr>
+          <w:rFonts w:hint="default"/>
+          <w:lang w:val="en-IN"/>
+        </w:rPr>
+      </w:pPr>
+    </w:p>
+    <w:p>
+      <w:pPr>
+        <w:pStyle w:val="17"/>
+        <w:rPr>
+          <w:rFonts w:hint="default"/>
+          <w:lang w:val="en-IN"/>
+        </w:rPr>
+      </w:pPr>
+      <w:r>
+        <w:rPr>
+          <w:rFonts w:hint="default"/>
+          <w:lang w:val="en-IN"/>
+        </w:rPr>
+        <w:t>Specifying guard in authentication middleware:-</w:t>
+      </w:r>
+    </w:p>
+    <w:p>
+      <w:pPr>
+        <w:pStyle w:val="17"/>
+        <w:rPr>
+          <w:rFonts w:hint="default"/>
+          <w:lang w:val="en-IN"/>
+        </w:rPr>
+      </w:pPr>
+    </w:p>
+    <w:p>
+      <w:pPr>
+        <w:pStyle w:val="17"/>
+        <w:rPr>
+          <w:rFonts w:hint="default"/>
+          <w:lang w:val="en-IN"/>
+        </w:rPr>
+      </w:pPr>
+    </w:p>
+    <w:p>
+      <w:pPr>
+        <w:pStyle w:val="17"/>
+        <w:rPr>
+          <w:rFonts w:hint="default"/>
+          <w:lang w:val="en-IN"/>
+        </w:rPr>
+      </w:pPr>
+      <w:r>
+        <w:rPr>
+          <w:rFonts w:hint="default"/>
+          <w:lang w:val="en-IN"/>
+        </w:rPr>
+        <w:t xml:space="preserve">    public function __construct()</w:t>
+      </w:r>
+    </w:p>
+    <w:p>
+      <w:pPr>
+        <w:pStyle w:val="17"/>
+        <w:rPr>
+          <w:rFonts w:hint="default"/>
+          <w:lang w:val="en-IN"/>
+        </w:rPr>
+      </w:pPr>
+      <w:r>
+        <w:rPr>
+          <w:rFonts w:hint="default"/>
+          <w:lang w:val="en-IN"/>
+        </w:rPr>
+        <w:t xml:space="preserve">    {</w:t>
+      </w:r>
+    </w:p>
+    <w:p>
+      <w:pPr>
+        <w:pStyle w:val="17"/>
+        <w:rPr>
+          <w:rFonts w:hint="default"/>
+          <w:lang w:val="en-IN"/>
+        </w:rPr>
+      </w:pPr>
+      <w:r>
+        <w:rPr>
+          <w:rFonts w:hint="default"/>
+          <w:lang w:val="en-IN"/>
+        </w:rPr>
+        <w:t xml:space="preserve">        $this-&gt;middleware('auth');</w:t>
+      </w:r>
+    </w:p>
+    <w:p>
+      <w:pPr>
+        <w:pStyle w:val="17"/>
+        <w:ind w:firstLine="480"/>
+        <w:rPr>
+          <w:rFonts w:hint="default"/>
+          <w:lang w:val="en-IN"/>
+        </w:rPr>
+      </w:pPr>
+      <w:r>
+        <w:rPr>
+          <w:rFonts w:hint="default"/>
+          <w:lang w:val="en-IN"/>
+        </w:rPr>
+        <w:t>}</w:t>
+      </w:r>
+    </w:p>
+    <w:p>
+      <w:pPr>
+        <w:pStyle w:val="17"/>
+        <w:ind w:firstLine="480"/>
+        <w:rPr>
+          <w:rFonts w:hint="default"/>
+          <w:lang w:val="en-IN"/>
+        </w:rPr>
+      </w:pPr>
+    </w:p>
+    <w:p>
+      <w:pPr>
+        <w:pStyle w:val="17"/>
+        <w:ind w:firstLine="480"/>
+        <w:rPr>
+          <w:rFonts w:hint="default"/>
+          <w:lang w:val="en-IN"/>
+        </w:rPr>
+      </w:pPr>
+      <w:r>
+        <w:rPr>
+          <w:rFonts w:hint="default"/>
+          <w:lang w:val="en-IN"/>
+        </w:rPr>
+        <w:t>It is tied by authentication middleware by default, if we don’t specify a guard then it’s going to default guard. In our case its ‘web’ which uses ‘users’ pr</w:t>
+      </w:r>
       <w:bookmarkStart w:id="0" w:name="_GoBack"/>
       <w:bookmarkEnd w:id="0"/>
+      <w:r>
+        <w:rPr>
+          <w:rFonts w:hint="default"/>
+          <w:lang w:val="en-IN"/>
+        </w:rPr>
+        <w:t>ovider.</w:t>
+      </w:r>
+    </w:p>
+    <w:p>
+      <w:pPr>
+        <w:pStyle w:val="17"/>
+        <w:ind w:firstLine="480"/>
+        <w:rPr>
+          <w:rFonts w:hint="default"/>
+          <w:lang w:val="en-IN"/>
+        </w:rPr>
+      </w:pPr>
+      <w:r>
+        <w:rPr>
+          <w:rFonts w:hint="default"/>
+          <w:lang w:val="en-IN"/>
+        </w:rPr>
+        <w:t>So it will allow any login users to come in and visit /admin page and other admin pages.</w:t>
+      </w:r>
+    </w:p>
+    <w:p>
+      <w:pPr>
+        <w:pStyle w:val="17"/>
+        <w:ind w:firstLine="480"/>
+        <w:rPr>
+          <w:rFonts w:hint="default"/>
+          <w:lang w:val="en-IN"/>
+        </w:rPr>
+      </w:pPr>
+      <w:r>
+        <w:rPr>
+          <w:rFonts w:hint="default"/>
+          <w:lang w:val="en-IN"/>
+        </w:rPr>
+        <w:t>So we need to define the guard we want to protect against in our middleware, in our case we want the admin guard.</w:t>
+      </w:r>
+    </w:p>
+    <w:p>
+      <w:pPr>
+        <w:pStyle w:val="17"/>
+        <w:ind w:firstLine="480"/>
+        <w:rPr>
+          <w:rFonts w:hint="default"/>
+          <w:lang w:val="en-IN"/>
+        </w:rPr>
+      </w:pPr>
+    </w:p>
+    <w:p>
+      <w:pPr>
+        <w:pStyle w:val="17"/>
+        <w:ind w:firstLine="480"/>
+        <w:rPr>
+          <w:rFonts w:hint="default"/>
+          <w:lang w:val="en-IN"/>
+        </w:rPr>
+      </w:pPr>
+    </w:p>
+    <w:p>
+      <w:pPr>
+        <w:pStyle w:val="17"/>
+        <w:ind w:firstLine="480"/>
+        <w:rPr>
+          <w:rFonts w:hint="default"/>
+          <w:lang w:val="en-IN"/>
+        </w:rPr>
+      </w:pPr>
+      <w:r>
+        <w:rPr>
+          <w:rFonts w:hint="default"/>
+          <w:lang w:val="en-IN"/>
+        </w:rPr>
+        <w:t xml:space="preserve">    public function __construct()</w:t>
+      </w:r>
+    </w:p>
+    <w:p>
+      <w:pPr>
+        <w:pStyle w:val="17"/>
+        <w:ind w:firstLine="480"/>
+        <w:rPr>
+          <w:rFonts w:hint="default"/>
+          <w:lang w:val="en-IN"/>
+        </w:rPr>
+      </w:pPr>
+      <w:r>
+        <w:rPr>
+          <w:rFonts w:hint="default"/>
+          <w:lang w:val="en-IN"/>
+        </w:rPr>
+        <w:t xml:space="preserve">    {</w:t>
+      </w:r>
+    </w:p>
+    <w:p>
+      <w:pPr>
+        <w:pStyle w:val="17"/>
+        <w:ind w:firstLine="480"/>
+        <w:rPr>
+          <w:rFonts w:hint="default"/>
+          <w:lang w:val="en-IN"/>
+        </w:rPr>
+      </w:pPr>
+      <w:r>
+        <w:rPr>
+          <w:rFonts w:hint="default"/>
+          <w:lang w:val="en-IN"/>
+        </w:rPr>
+        <w:t xml:space="preserve">        $this-&gt;middleware('auth</w:t>
+      </w:r>
+      <w:r>
+        <w:rPr>
+          <w:rFonts w:hint="default"/>
+          <w:b/>
+          <w:bCs/>
+          <w:lang w:val="en-IN"/>
+        </w:rPr>
+        <w:t>:admin</w:t>
+      </w:r>
+      <w:r>
+        <w:rPr>
+          <w:rFonts w:hint="default"/>
+          <w:lang w:val="en-IN"/>
+        </w:rPr>
+        <w:t>');</w:t>
+      </w:r>
+    </w:p>
+    <w:p>
+      <w:pPr>
+        <w:pStyle w:val="17"/>
+        <w:ind w:firstLine="480"/>
+        <w:rPr>
+          <w:rFonts w:hint="default"/>
+          <w:lang w:val="en-IN"/>
+        </w:rPr>
+      </w:pPr>
+      <w:r>
+        <w:rPr>
+          <w:rFonts w:hint="default"/>
+          <w:lang w:val="en-IN"/>
+        </w:rPr>
+        <w:t xml:space="preserve">    }</w:t>
+      </w:r>
+    </w:p>
+    <w:p>
+      <w:pPr>
+        <w:pStyle w:val="17"/>
+        <w:ind w:firstLine="480"/>
+        <w:rPr>
+          <w:rFonts w:hint="default"/>
+          <w:lang w:val="en-IN"/>
+        </w:rPr>
+      </w:pPr>
+    </w:p>
+    <w:p>
+      <w:pPr>
+        <w:pStyle w:val="17"/>
+        <w:ind w:firstLine="480"/>
+        <w:rPr>
+          <w:rFonts w:hint="default"/>
+          <w:lang w:val="en-IN"/>
+        </w:rPr>
+      </w:pPr>
+    </w:p>
+    <w:p>
+      <w:pPr>
+        <w:pStyle w:val="17"/>
+        <w:ind w:firstLine="480"/>
+        <w:rPr>
+          <w:rFonts w:hint="default"/>
+          <w:lang w:val="en-IN"/>
+        </w:rPr>
+      </w:pPr>
+    </w:p>
+    <w:p>
+      <w:pPr>
+        <w:pStyle w:val="17"/>
+        <w:ind w:firstLine="480"/>
+        <w:rPr>
+          <w:rFonts w:hint="default"/>
+          <w:lang w:val="en-IN"/>
+        </w:rPr>
+      </w:pPr>
+    </w:p>
+    <w:p>
+      <w:pPr>
+        <w:pStyle w:val="17"/>
+        <w:ind w:firstLine="480"/>
+        <w:rPr>
+          <w:rFonts w:hint="default"/>
+          <w:lang w:val="en-IN"/>
+        </w:rPr>
+      </w:pPr>
+    </w:p>
+    <w:p>
+      <w:pPr>
+        <w:pStyle w:val="17"/>
+        <w:ind w:firstLine="480"/>
+        <w:rPr>
+          <w:rFonts w:hint="default"/>
+          <w:lang w:val="en-IN"/>
+        </w:rPr>
+      </w:pPr>
+    </w:p>
+    <w:p>
+      <w:pPr>
+        <w:pStyle w:val="17"/>
+        <w:rPr>
+          <w:rFonts w:hint="default"/>
+          <w:lang w:val="en-IN"/>
+        </w:rPr>
+      </w:pPr>
+      <w:r>
+        <w:rPr>
+          <w:rFonts w:hint="default"/>
+          <w:lang w:val="en-IN"/>
+        </w:rPr>
+        <w:t xml:space="preserve">   </w:t>
+      </w:r>
+    </w:p>
+    <w:p>
+      <w:pPr>
+        <w:pStyle w:val="17"/>
+        <w:rPr>
+          <w:rFonts w:hint="default"/>
+          <w:lang w:val="en-IN"/>
+        </w:rPr>
+      </w:pPr>
+    </w:p>
+    <w:p>
+      <w:pPr>
+        <w:pStyle w:val="17"/>
+        <w:rPr>
+          <w:rFonts w:hint="default"/>
+          <w:lang w:val="en-IN"/>
+        </w:rPr>
+      </w:pPr>
     </w:p>
     <w:sectPr>
       <w:pgSz w:w="12240" w:h="15840"/>
@@ -42757,6 +45928,7 @@
   <w:style w:type="paragraph" w:styleId="18">
     <w:name w:val="Normal (Web)"/>
     <w:basedOn w:val="1"/>
+    <w:link w:val="71"/>
     <w:unhideWhenUsed/>
     <w:qFormat/>
     <w:uiPriority w:val="99"/>
@@ -43468,6 +46640,17 @@
       <w:lang w:val="en-US" w:eastAsia="en-US" w:bidi="hi-IN"/>
     </w:rPr>
   </w:style>
+  <w:style w:type="character" w:customStyle="1" w:styleId="71">
+    <w:name w:val="Normal (Web) Char"/>
+    <w:link w:val="18"/>
+    <w:uiPriority w:val="99"/>
+    <w:rPr>
+      <w:rFonts w:ascii="Times New Roman" w:hAnsi="Times New Roman" w:eastAsia="Times New Roman" w:cs="Times New Roman"/>
+      <w:sz w:val="24"/>
+      <w:szCs w:val="24"/>
+      <w:lang w:val="en-IN" w:eastAsia="en-IN"/>
+    </w:rPr>
+  </w:style>
 </w:styles>
 </file>
 

</xml_diff>

<commit_message>
Worked on Multiple authentication
</commit_message>
<xml_diff>
--- a/Laravel.docx
+++ b/Laravel.docx
@@ -47514,8 +47514,6 @@
         </w:rPr>
         <w:t xml:space="preserve">    }</w:t>
       </w:r>
-      <w:bookmarkStart w:id="0" w:name="_GoBack"/>
-      <w:bookmarkEnd w:id="0"/>
     </w:p>
     <w:p>
       <w:pPr>
@@ -47674,6 +47672,1677 @@
           <w:sz w:val="21"/>
           <w:szCs w:val="21"/>
           <w:shd w:val="clear" w:fill="FFFFFF"/>
+          <w:lang w:val="en-IN"/>
+        </w:rPr>
+      </w:pPr>
+    </w:p>
+    <w:p>
+      <w:pPr>
+        <w:pStyle w:val="18"/>
+        <w:rPr>
+          <w:rFonts w:hint="default" w:ascii="Arial" w:hAnsi="Arial" w:eastAsia="Arial" w:cs="Arial"/>
+          <w:i w:val="0"/>
+          <w:caps w:val="0"/>
+          <w:color w:val="0A0A0A"/>
+          <w:spacing w:val="0"/>
+          <w:sz w:val="21"/>
+          <w:szCs w:val="21"/>
+          <w:shd w:val="clear" w:fill="FFFFFF"/>
+          <w:lang w:val="en-IN"/>
+        </w:rPr>
+      </w:pPr>
+    </w:p>
+    <w:p>
+      <w:pPr>
+        <w:pStyle w:val="51"/>
+      </w:pPr>
+      <w:r>
+        <w:t>Logging out multiple users</w:t>
+      </w:r>
+    </w:p>
+    <w:p>
+      <w:pPr>
+        <w:pStyle w:val="51"/>
+      </w:pPr>
+    </w:p>
+    <w:p>
+      <w:pPr>
+        <w:rPr>
+          <w:rStyle w:val="48"/>
+          <w:rFonts w:hint="default"/>
+          <w:lang w:val="en-IN"/>
+        </w:rPr>
+      </w:pPr>
+      <w:r>
+        <w:rPr>
+          <w:rStyle w:val="48"/>
+          <w:rFonts w:hint="default"/>
+          <w:lang w:val="en-IN"/>
+        </w:rPr>
+        <w:t>creating a user interface module which shows which user is logged in and wihch is logged out:</w:t>
+      </w:r>
+    </w:p>
+    <w:p>
+      <w:pPr>
+        <w:pStyle w:val="18"/>
+        <w:rPr>
+          <w:rFonts w:hint="default"/>
+          <w:lang w:val="en-IN"/>
+        </w:rPr>
+      </w:pPr>
+      <w:r>
+        <w:rPr>
+          <w:rFonts w:hint="default"/>
+          <w:lang w:val="en-IN"/>
+        </w:rPr>
+        <w:t>We will create this module as component in laravel.</w:t>
+      </w:r>
+    </w:p>
+    <w:p>
+      <w:pPr>
+        <w:pStyle w:val="18"/>
+        <w:rPr>
+          <w:rFonts w:hint="default"/>
+          <w:lang w:val="en-IN"/>
+        </w:rPr>
+      </w:pPr>
+      <w:r>
+        <w:rPr>
+          <w:rFonts w:hint="default"/>
+          <w:lang w:val="en-IN"/>
+        </w:rPr>
+        <w:t>Components are reusable blade pages almost like a partial but it allows us to input them into sections</w:t>
+      </w:r>
+    </w:p>
+    <w:p>
+      <w:pPr>
+        <w:pStyle w:val="18"/>
+        <w:rPr>
+          <w:rFonts w:hint="default"/>
+          <w:lang w:val="en-IN"/>
+        </w:rPr>
+      </w:pPr>
+      <w:r>
+        <w:rPr>
+          <w:rFonts w:hint="default"/>
+          <w:lang w:val="en-IN"/>
+        </w:rPr>
+        <w:t>Resources&gt;views&gt;admin.blade.php</w:t>
+      </w:r>
+    </w:p>
+    <w:p>
+      <w:pPr>
+        <w:pStyle w:val="18"/>
+        <w:rPr>
+          <w:rFonts w:hint="default"/>
+          <w:lang w:val="en-IN"/>
+        </w:rPr>
+      </w:pPr>
+      <w:r>
+        <w:rPr>
+          <w:rFonts w:hint="default"/>
+          <w:lang w:val="en-IN"/>
+        </w:rPr>
+        <w:t>Resources&gt;views&gt;home.blade.php</w:t>
+      </w:r>
+    </w:p>
+    <w:p>
+      <w:pPr>
+        <w:pStyle w:val="18"/>
+        <w:rPr>
+          <w:rFonts w:hint="default"/>
+          <w:lang w:val="en-IN"/>
+        </w:rPr>
+      </w:pPr>
+      <w:r>
+        <w:rPr>
+          <w:rFonts w:hint="default"/>
+          <w:lang w:val="en-IN"/>
+        </w:rPr>
+        <w:t>Resources&gt;view&gt;welcome.blade.php</w:t>
+      </w:r>
+    </w:p>
+    <w:p>
+      <w:pPr>
+        <w:pStyle w:val="18"/>
+        <w:ind w:left="1440" w:leftChars="0" w:firstLine="720" w:firstLineChars="0"/>
+        <w:rPr>
+          <w:rFonts w:hint="default"/>
+          <w:lang w:val="en-IN"/>
+        </w:rPr>
+      </w:pPr>
+      <w:r>
+        <w:rPr>
+          <w:rFonts w:hint="default"/>
+          <w:lang w:val="en-IN"/>
+        </w:rPr>
+        <w:t>...</w:t>
+      </w:r>
+    </w:p>
+    <w:p>
+      <w:pPr>
+        <w:pStyle w:val="17"/>
+        <w:rPr>
+          <w:rFonts w:hint="default"/>
+          <w:lang w:val="en-IN"/>
+        </w:rPr>
+      </w:pPr>
+      <w:r>
+        <w:rPr>
+          <w:rFonts w:hint="default"/>
+          <w:lang w:val="en-IN"/>
+        </w:rPr>
+        <w:t xml:space="preserve">                    @component('components.who')</w:t>
+      </w:r>
+    </w:p>
+    <w:p>
+      <w:pPr>
+        <w:pStyle w:val="17"/>
+        <w:rPr>
+          <w:rFonts w:hint="default"/>
+          <w:lang w:val="en-IN"/>
+        </w:rPr>
+      </w:pPr>
+      <w:r>
+        <w:rPr>
+          <w:rFonts w:hint="default"/>
+          <w:lang w:val="en-IN"/>
+        </w:rPr>
+        <w:t xml:space="preserve">                    @endcomponent</w:t>
+      </w:r>
+    </w:p>
+    <w:p>
+      <w:pPr>
+        <w:pStyle w:val="17"/>
+        <w:rPr>
+          <w:rFonts w:hint="default"/>
+          <w:lang w:val="en-IN"/>
+        </w:rPr>
+      </w:pPr>
+      <w:r>
+        <w:rPr>
+          <w:rFonts w:hint="default"/>
+          <w:lang w:val="en-IN"/>
+        </w:rPr>
+        <w:tab/>
+        <w:t/>
+      </w:r>
+      <w:r>
+        <w:rPr>
+          <w:rFonts w:hint="default"/>
+          <w:lang w:val="en-IN"/>
+        </w:rPr>
+        <w:tab/>
+        <w:t xml:space="preserve">   …</w:t>
+      </w:r>
+    </w:p>
+    <w:p>
+      <w:pPr>
+        <w:pStyle w:val="17"/>
+        <w:rPr>
+          <w:rFonts w:hint="default"/>
+          <w:lang w:val="en-IN"/>
+        </w:rPr>
+      </w:pPr>
+    </w:p>
+    <w:p>
+      <w:pPr>
+        <w:pStyle w:val="17"/>
+        <w:rPr>
+          <w:rFonts w:hint="default"/>
+          <w:lang w:val="en-IN"/>
+        </w:rPr>
+      </w:pPr>
+    </w:p>
+    <w:p>
+      <w:pPr>
+        <w:pStyle w:val="17"/>
+        <w:rPr>
+          <w:rFonts w:hint="default"/>
+          <w:lang w:val="en-IN"/>
+        </w:rPr>
+      </w:pPr>
+    </w:p>
+    <w:p>
+      <w:pPr>
+        <w:pStyle w:val="17"/>
+        <w:rPr>
+          <w:rFonts w:hint="default"/>
+          <w:b/>
+          <w:bCs/>
+          <w:lang w:val="en-IN"/>
+        </w:rPr>
+      </w:pPr>
+    </w:p>
+    <w:p>
+      <w:pPr>
+        <w:pStyle w:val="17"/>
+        <w:rPr>
+          <w:rFonts w:hint="default"/>
+          <w:b/>
+          <w:bCs/>
+          <w:lang w:val="en-IN"/>
+        </w:rPr>
+      </w:pPr>
+      <w:r>
+        <w:rPr>
+          <w:rFonts w:hint="default"/>
+          <w:b/>
+          <w:bCs/>
+          <w:lang w:val="en-IN"/>
+        </w:rPr>
+        <w:t>Create views&gt;components&gt;who.blade.php</w:t>
+      </w:r>
+    </w:p>
+    <w:p>
+      <w:pPr>
+        <w:pStyle w:val="17"/>
+        <w:rPr>
+          <w:rFonts w:hint="default"/>
+          <w:lang w:val="en-IN"/>
+        </w:rPr>
+      </w:pPr>
+    </w:p>
+    <w:p>
+      <w:pPr>
+        <w:pStyle w:val="17"/>
+        <w:rPr>
+          <w:rFonts w:hint="default"/>
+          <w:sz w:val="18"/>
+          <w:szCs w:val="18"/>
+          <w:lang w:val="en-IN"/>
+        </w:rPr>
+      </w:pPr>
+    </w:p>
+    <w:p>
+      <w:pPr>
+        <w:pStyle w:val="17"/>
+        <w:rPr>
+          <w:rFonts w:hint="default"/>
+          <w:sz w:val="18"/>
+          <w:szCs w:val="18"/>
+          <w:lang w:val="en-IN"/>
+        </w:rPr>
+      </w:pPr>
+      <w:r>
+        <w:rPr>
+          <w:rFonts w:hint="default"/>
+          <w:sz w:val="18"/>
+          <w:szCs w:val="18"/>
+          <w:lang w:val="en-IN"/>
+        </w:rPr>
+        <w:t>@if (Auth::guard('web')-&gt;check())</w:t>
+      </w:r>
+    </w:p>
+    <w:p>
+      <w:pPr>
+        <w:pStyle w:val="17"/>
+        <w:rPr>
+          <w:rFonts w:hint="default"/>
+          <w:sz w:val="18"/>
+          <w:szCs w:val="18"/>
+          <w:lang w:val="en-IN"/>
+        </w:rPr>
+      </w:pPr>
+      <w:r>
+        <w:rPr>
+          <w:rFonts w:hint="default"/>
+          <w:sz w:val="18"/>
+          <w:szCs w:val="18"/>
+          <w:lang w:val="en-IN"/>
+        </w:rPr>
+        <w:t xml:space="preserve">  &lt;p class="text-success"&gt;</w:t>
+      </w:r>
+    </w:p>
+    <w:p>
+      <w:pPr>
+        <w:pStyle w:val="17"/>
+        <w:rPr>
+          <w:rFonts w:hint="default"/>
+          <w:sz w:val="18"/>
+          <w:szCs w:val="18"/>
+          <w:lang w:val="en-IN"/>
+        </w:rPr>
+      </w:pPr>
+      <w:r>
+        <w:rPr>
+          <w:rFonts w:hint="default"/>
+          <w:sz w:val="18"/>
+          <w:szCs w:val="18"/>
+          <w:lang w:val="en-IN"/>
+        </w:rPr>
+        <w:t xml:space="preserve">    You are Logged In as a &lt;strong&gt;USER&lt;/strong&gt;</w:t>
+      </w:r>
+    </w:p>
+    <w:p>
+      <w:pPr>
+        <w:pStyle w:val="17"/>
+        <w:rPr>
+          <w:rFonts w:hint="default"/>
+          <w:sz w:val="18"/>
+          <w:szCs w:val="18"/>
+          <w:lang w:val="en-IN"/>
+        </w:rPr>
+      </w:pPr>
+      <w:r>
+        <w:rPr>
+          <w:rFonts w:hint="default"/>
+          <w:sz w:val="18"/>
+          <w:szCs w:val="18"/>
+          <w:lang w:val="en-IN"/>
+        </w:rPr>
+        <w:t xml:space="preserve">  &lt;/p&gt;</w:t>
+      </w:r>
+    </w:p>
+    <w:p>
+      <w:pPr>
+        <w:pStyle w:val="17"/>
+        <w:rPr>
+          <w:rFonts w:hint="default"/>
+          <w:sz w:val="18"/>
+          <w:szCs w:val="18"/>
+          <w:lang w:val="en-IN"/>
+        </w:rPr>
+      </w:pPr>
+      <w:r>
+        <w:rPr>
+          <w:rFonts w:hint="default"/>
+          <w:sz w:val="18"/>
+          <w:szCs w:val="18"/>
+          <w:lang w:val="en-IN"/>
+        </w:rPr>
+        <w:t>@else</w:t>
+      </w:r>
+    </w:p>
+    <w:p>
+      <w:pPr>
+        <w:pStyle w:val="17"/>
+        <w:rPr>
+          <w:rFonts w:hint="default"/>
+          <w:sz w:val="18"/>
+          <w:szCs w:val="18"/>
+          <w:lang w:val="en-IN"/>
+        </w:rPr>
+      </w:pPr>
+      <w:r>
+        <w:rPr>
+          <w:rFonts w:hint="default"/>
+          <w:sz w:val="18"/>
+          <w:szCs w:val="18"/>
+          <w:lang w:val="en-IN"/>
+        </w:rPr>
+        <w:t xml:space="preserve">  &lt;p class="text-danger"&gt;</w:t>
+      </w:r>
+    </w:p>
+    <w:p>
+      <w:pPr>
+        <w:pStyle w:val="17"/>
+        <w:rPr>
+          <w:rFonts w:hint="default"/>
+          <w:sz w:val="18"/>
+          <w:szCs w:val="18"/>
+          <w:lang w:val="en-IN"/>
+        </w:rPr>
+      </w:pPr>
+      <w:r>
+        <w:rPr>
+          <w:rFonts w:hint="default"/>
+          <w:sz w:val="18"/>
+          <w:szCs w:val="18"/>
+          <w:lang w:val="en-IN"/>
+        </w:rPr>
+        <w:t xml:space="preserve">    You are Logged Out as a &lt;strong&gt;USER&lt;/strong&gt;</w:t>
+      </w:r>
+    </w:p>
+    <w:p>
+      <w:pPr>
+        <w:pStyle w:val="17"/>
+        <w:rPr>
+          <w:rFonts w:hint="default"/>
+          <w:sz w:val="18"/>
+          <w:szCs w:val="18"/>
+          <w:lang w:val="en-IN"/>
+        </w:rPr>
+      </w:pPr>
+      <w:r>
+        <w:rPr>
+          <w:rFonts w:hint="default"/>
+          <w:sz w:val="18"/>
+          <w:szCs w:val="18"/>
+          <w:lang w:val="en-IN"/>
+        </w:rPr>
+        <w:t xml:space="preserve">  &lt;/p&gt;</w:t>
+      </w:r>
+    </w:p>
+    <w:p>
+      <w:pPr>
+        <w:pStyle w:val="17"/>
+        <w:rPr>
+          <w:rFonts w:hint="default"/>
+          <w:sz w:val="18"/>
+          <w:szCs w:val="18"/>
+          <w:lang w:val="en-IN"/>
+        </w:rPr>
+      </w:pPr>
+      <w:r>
+        <w:rPr>
+          <w:rFonts w:hint="default"/>
+          <w:sz w:val="18"/>
+          <w:szCs w:val="18"/>
+          <w:lang w:val="en-IN"/>
+        </w:rPr>
+        <w:t>@endif</w:t>
+      </w:r>
+    </w:p>
+    <w:p>
+      <w:pPr>
+        <w:pStyle w:val="17"/>
+        <w:rPr>
+          <w:rFonts w:hint="default"/>
+          <w:sz w:val="18"/>
+          <w:szCs w:val="18"/>
+          <w:lang w:val="en-IN"/>
+        </w:rPr>
+      </w:pPr>
+    </w:p>
+    <w:p>
+      <w:pPr>
+        <w:pStyle w:val="17"/>
+        <w:rPr>
+          <w:rFonts w:hint="default"/>
+          <w:sz w:val="18"/>
+          <w:szCs w:val="18"/>
+          <w:lang w:val="en-IN"/>
+        </w:rPr>
+      </w:pPr>
+      <w:r>
+        <w:rPr>
+          <w:rFonts w:hint="default"/>
+          <w:sz w:val="18"/>
+          <w:szCs w:val="18"/>
+          <w:lang w:val="en-IN"/>
+        </w:rPr>
+        <w:t>@if (Auth::guard('admin')-&gt;check())</w:t>
+      </w:r>
+    </w:p>
+    <w:p>
+      <w:pPr>
+        <w:pStyle w:val="17"/>
+        <w:rPr>
+          <w:rFonts w:hint="default"/>
+          <w:sz w:val="18"/>
+          <w:szCs w:val="18"/>
+          <w:lang w:val="en-IN"/>
+        </w:rPr>
+      </w:pPr>
+      <w:r>
+        <w:rPr>
+          <w:rFonts w:hint="default"/>
+          <w:sz w:val="18"/>
+          <w:szCs w:val="18"/>
+          <w:lang w:val="en-IN"/>
+        </w:rPr>
+        <w:t xml:space="preserve">  &lt;p class="text-success"&gt;</w:t>
+      </w:r>
+    </w:p>
+    <w:p>
+      <w:pPr>
+        <w:pStyle w:val="17"/>
+        <w:rPr>
+          <w:rFonts w:hint="default"/>
+          <w:sz w:val="18"/>
+          <w:szCs w:val="18"/>
+          <w:lang w:val="en-IN"/>
+        </w:rPr>
+      </w:pPr>
+      <w:r>
+        <w:rPr>
+          <w:rFonts w:hint="default"/>
+          <w:sz w:val="18"/>
+          <w:szCs w:val="18"/>
+          <w:lang w:val="en-IN"/>
+        </w:rPr>
+        <w:t xml:space="preserve">    You are Logged In as a &lt;strong&gt;ADMIN&lt;/strong&gt;</w:t>
+      </w:r>
+    </w:p>
+    <w:p>
+      <w:pPr>
+        <w:pStyle w:val="17"/>
+        <w:rPr>
+          <w:rFonts w:hint="default"/>
+          <w:sz w:val="18"/>
+          <w:szCs w:val="18"/>
+          <w:lang w:val="en-IN"/>
+        </w:rPr>
+      </w:pPr>
+      <w:r>
+        <w:rPr>
+          <w:rFonts w:hint="default"/>
+          <w:sz w:val="18"/>
+          <w:szCs w:val="18"/>
+          <w:lang w:val="en-IN"/>
+        </w:rPr>
+        <w:t xml:space="preserve">  &lt;/p&gt;</w:t>
+      </w:r>
+    </w:p>
+    <w:p>
+      <w:pPr>
+        <w:pStyle w:val="17"/>
+        <w:rPr>
+          <w:rFonts w:hint="default"/>
+          <w:sz w:val="18"/>
+          <w:szCs w:val="18"/>
+          <w:lang w:val="en-IN"/>
+        </w:rPr>
+      </w:pPr>
+      <w:r>
+        <w:rPr>
+          <w:rFonts w:hint="default"/>
+          <w:sz w:val="18"/>
+          <w:szCs w:val="18"/>
+          <w:lang w:val="en-IN"/>
+        </w:rPr>
+        <w:t>@else</w:t>
+      </w:r>
+    </w:p>
+    <w:p>
+      <w:pPr>
+        <w:pStyle w:val="17"/>
+        <w:rPr>
+          <w:rFonts w:hint="default"/>
+          <w:sz w:val="18"/>
+          <w:szCs w:val="18"/>
+          <w:lang w:val="en-IN"/>
+        </w:rPr>
+      </w:pPr>
+      <w:r>
+        <w:rPr>
+          <w:rFonts w:hint="default"/>
+          <w:sz w:val="18"/>
+          <w:szCs w:val="18"/>
+          <w:lang w:val="en-IN"/>
+        </w:rPr>
+        <w:t xml:space="preserve">  &lt;p class="text-danger"&gt;</w:t>
+      </w:r>
+    </w:p>
+    <w:p>
+      <w:pPr>
+        <w:pStyle w:val="17"/>
+        <w:rPr>
+          <w:rFonts w:hint="default"/>
+          <w:sz w:val="18"/>
+          <w:szCs w:val="18"/>
+          <w:lang w:val="en-IN"/>
+        </w:rPr>
+      </w:pPr>
+      <w:r>
+        <w:rPr>
+          <w:rFonts w:hint="default"/>
+          <w:sz w:val="18"/>
+          <w:szCs w:val="18"/>
+          <w:lang w:val="en-IN"/>
+        </w:rPr>
+        <w:t xml:space="preserve">    You are Logged Out as a &lt;strong&gt;ADMIN&lt;/strong&gt;</w:t>
+      </w:r>
+    </w:p>
+    <w:p>
+      <w:pPr>
+        <w:pStyle w:val="17"/>
+        <w:rPr>
+          <w:rFonts w:hint="default"/>
+          <w:sz w:val="18"/>
+          <w:szCs w:val="18"/>
+          <w:lang w:val="en-IN"/>
+        </w:rPr>
+      </w:pPr>
+      <w:r>
+        <w:rPr>
+          <w:rFonts w:hint="default"/>
+          <w:sz w:val="18"/>
+          <w:szCs w:val="18"/>
+          <w:lang w:val="en-IN"/>
+        </w:rPr>
+        <w:t xml:space="preserve">  &lt;/p&gt;</w:t>
+      </w:r>
+    </w:p>
+    <w:p>
+      <w:pPr>
+        <w:pStyle w:val="17"/>
+        <w:rPr>
+          <w:rFonts w:hint="default"/>
+          <w:sz w:val="18"/>
+          <w:szCs w:val="18"/>
+          <w:lang w:val="en-IN"/>
+        </w:rPr>
+      </w:pPr>
+      <w:r>
+        <w:rPr>
+          <w:rFonts w:hint="default"/>
+          <w:sz w:val="18"/>
+          <w:szCs w:val="18"/>
+          <w:lang w:val="en-IN"/>
+        </w:rPr>
+        <w:t>@endif</w:t>
+      </w:r>
+    </w:p>
+    <w:p>
+      <w:pPr>
+        <w:pStyle w:val="17"/>
+        <w:rPr>
+          <w:rFonts w:hint="default"/>
+          <w:lang w:val="en-IN"/>
+        </w:rPr>
+      </w:pPr>
+    </w:p>
+    <w:p>
+      <w:pPr>
+        <w:pStyle w:val="17"/>
+        <w:rPr>
+          <w:rFonts w:hint="default"/>
+          <w:lang w:val="en-IN"/>
+        </w:rPr>
+      </w:pPr>
+    </w:p>
+    <w:p>
+      <w:pPr>
+        <w:pStyle w:val="16"/>
+        <w:rPr>
+          <w:rFonts w:hint="default"/>
+          <w:lang w:val="en-IN"/>
+        </w:rPr>
+      </w:pPr>
+    </w:p>
+    <w:p>
+      <w:pPr>
+        <w:pStyle w:val="16"/>
+        <w:rPr>
+          <w:rFonts w:hint="default"/>
+          <w:lang w:val="en-IN"/>
+        </w:rPr>
+      </w:pPr>
+      <w:r>
+        <w:rPr>
+          <w:rFonts w:hint="default"/>
+          <w:lang w:val="en-IN"/>
+        </w:rPr>
+        <w:t>Building logout functionality for Admin and User Separate</w:t>
+      </w:r>
+    </w:p>
+    <w:p>
+      <w:pPr>
+        <w:pStyle w:val="18"/>
+        <w:rPr>
+          <w:rFonts w:hint="default"/>
+          <w:lang w:val="en-IN"/>
+        </w:rPr>
+      </w:pPr>
+      <w:r>
+        <w:rPr>
+          <w:rFonts w:hint="default"/>
+          <w:lang w:val="en-IN"/>
+        </w:rPr>
+        <w:t>Until now if we logout as user/admin, we automatically logout as admin/user also. Because logout clears out all the sessions.</w:t>
+      </w:r>
+    </w:p>
+    <w:p>
+      <w:pPr>
+        <w:pStyle w:val="18"/>
+        <w:rPr>
+          <w:rFonts w:hint="default"/>
+          <w:lang w:val="en-IN"/>
+        </w:rPr>
+      </w:pPr>
+      <w:r>
+        <w:rPr>
+          <w:rFonts w:hint="default"/>
+          <w:lang w:val="en-IN"/>
+        </w:rPr>
+        <w:t>Default Laravel logout functionality is inside</w:t>
+      </w:r>
+    </w:p>
+    <w:p>
+      <w:pPr>
+        <w:pStyle w:val="18"/>
+        <w:rPr>
+          <w:rFonts w:hint="default"/>
+          <w:lang w:val="en-IN"/>
+        </w:rPr>
+      </w:pPr>
+      <w:r>
+        <w:rPr>
+          <w:rFonts w:hint="default"/>
+          <w:lang w:val="en-IN"/>
+        </w:rPr>
+        <w:t xml:space="preserve">Illuminate\Foundation\Auth\AuthenticatesUsers;  </w:t>
+      </w:r>
+    </w:p>
+    <w:p>
+      <w:pPr>
+        <w:pStyle w:val="18"/>
+        <w:rPr>
+          <w:rFonts w:hint="default"/>
+          <w:lang w:val="en-IN"/>
+        </w:rPr>
+      </w:pPr>
+      <w:r>
+        <w:rPr>
+          <w:rFonts w:hint="default"/>
+          <w:lang w:val="en-IN"/>
+        </w:rPr>
+        <w:t>We inherit all login-logout functionality and all that form here.</w:t>
+      </w:r>
+    </w:p>
+    <w:p>
+      <w:pPr>
+        <w:pStyle w:val="18"/>
+        <w:rPr>
+          <w:rFonts w:hint="default"/>
+          <w:lang w:val="en-IN"/>
+        </w:rPr>
+      </w:pPr>
+    </w:p>
+    <w:p>
+      <w:pPr>
+        <w:pStyle w:val="18"/>
+        <w:rPr>
+          <w:rFonts w:hint="default"/>
+          <w:lang w:val="en-IN"/>
+        </w:rPr>
+      </w:pPr>
+      <w:r>
+        <w:rPr>
+          <w:rFonts w:hint="default"/>
+          <w:lang w:val="en-IN"/>
+        </w:rPr>
+        <w:t>We grabbed the showloginForm() and login() function form here and used in our AdminLoginController.php</w:t>
+      </w:r>
+    </w:p>
+    <w:p>
+      <w:pPr>
+        <w:pStyle w:val="18"/>
+        <w:rPr>
+          <w:rFonts w:hint="default"/>
+          <w:lang w:val="en-IN"/>
+        </w:rPr>
+      </w:pPr>
+    </w:p>
+    <w:p>
+      <w:pPr>
+        <w:pStyle w:val="18"/>
+        <w:rPr>
+          <w:rFonts w:hint="default"/>
+          <w:lang w:val="en-IN"/>
+        </w:rPr>
+      </w:pPr>
+      <w:r>
+        <w:rPr>
+          <w:rFonts w:hint="default"/>
+          <w:lang w:val="en-IN"/>
+        </w:rPr>
+        <w:t>Coping the logout() from here and use it in LoginController and AdminLoginController0 with some modification</w:t>
+      </w:r>
+    </w:p>
+    <w:p>
+      <w:pPr>
+        <w:pStyle w:val="18"/>
+        <w:rPr>
+          <w:rFonts w:hint="default"/>
+          <w:lang w:val="en-IN"/>
+        </w:rPr>
+      </w:pPr>
+      <w:r>
+        <w:rPr>
+          <w:rFonts w:hint="default"/>
+          <w:lang w:val="en-IN"/>
+        </w:rPr>
+        <w:t xml:space="preserve">AdminLoignController.php </w:t>
+      </w:r>
+    </w:p>
+    <w:p>
+      <w:pPr>
+        <w:pStyle w:val="17"/>
+        <w:rPr>
+          <w:rFonts w:hint="default"/>
+          <w:lang w:val="en-IN"/>
+        </w:rPr>
+      </w:pPr>
+      <w:r>
+        <w:rPr>
+          <w:rFonts w:hint="default"/>
+          <w:lang w:val="en-IN"/>
+        </w:rPr>
+        <w:t xml:space="preserve">    public function logout()</w:t>
+      </w:r>
+    </w:p>
+    <w:p>
+      <w:pPr>
+        <w:pStyle w:val="17"/>
+        <w:rPr>
+          <w:rFonts w:hint="default"/>
+          <w:lang w:val="en-IN"/>
+        </w:rPr>
+      </w:pPr>
+      <w:r>
+        <w:rPr>
+          <w:rFonts w:hint="default"/>
+          <w:lang w:val="en-IN"/>
+        </w:rPr>
+        <w:t xml:space="preserve">    {</w:t>
+      </w:r>
+    </w:p>
+    <w:p>
+      <w:pPr>
+        <w:pStyle w:val="17"/>
+        <w:rPr>
+          <w:rFonts w:hint="default"/>
+          <w:lang w:val="en-IN"/>
+        </w:rPr>
+      </w:pPr>
+      <w:r>
+        <w:rPr>
+          <w:rFonts w:hint="default"/>
+          <w:lang w:val="en-IN"/>
+        </w:rPr>
+        <w:t xml:space="preserve">        Auth::guard('admin')-&gt;logout();</w:t>
+      </w:r>
+    </w:p>
+    <w:p>
+      <w:pPr>
+        <w:pStyle w:val="17"/>
+        <w:rPr>
+          <w:rFonts w:hint="default"/>
+          <w:lang w:val="en-IN"/>
+        </w:rPr>
+      </w:pPr>
+    </w:p>
+    <w:p>
+      <w:pPr>
+        <w:pStyle w:val="17"/>
+        <w:rPr>
+          <w:rFonts w:hint="default"/>
+          <w:lang w:val="en-IN"/>
+        </w:rPr>
+      </w:pPr>
+      <w:r>
+        <w:rPr>
+          <w:rFonts w:hint="default"/>
+          <w:lang w:val="en-IN"/>
+        </w:rPr>
+        <w:t xml:space="preserve">        return redirect('/');</w:t>
+      </w:r>
+    </w:p>
+    <w:p>
+      <w:pPr>
+        <w:pStyle w:val="17"/>
+        <w:rPr>
+          <w:rFonts w:hint="default"/>
+          <w:lang w:val="en-IN"/>
+        </w:rPr>
+      </w:pPr>
+      <w:r>
+        <w:rPr>
+          <w:rFonts w:hint="default"/>
+          <w:lang w:val="en-IN"/>
+        </w:rPr>
+        <w:t xml:space="preserve">    }</w:t>
+      </w:r>
+    </w:p>
+    <w:p>
+      <w:pPr>
+        <w:pStyle w:val="18"/>
+        <w:rPr>
+          <w:rFonts w:hint="default"/>
+          <w:lang w:val="en-IN"/>
+        </w:rPr>
+      </w:pPr>
+    </w:p>
+    <w:p>
+      <w:pPr>
+        <w:pStyle w:val="18"/>
+        <w:rPr>
+          <w:rFonts w:hint="default"/>
+          <w:lang w:val="en-IN"/>
+        </w:rPr>
+      </w:pPr>
+      <w:r>
+        <w:rPr>
+          <w:rFonts w:hint="default"/>
+          <w:lang w:val="en-IN"/>
+        </w:rPr>
+        <w:t xml:space="preserve"> LoginController.php</w:t>
+      </w:r>
+    </w:p>
+    <w:p>
+      <w:pPr>
+        <w:pStyle w:val="18"/>
+        <w:rPr>
+          <w:rFonts w:hint="default"/>
+          <w:lang w:val="en-IN"/>
+        </w:rPr>
+      </w:pPr>
+      <w:r>
+        <w:rPr>
+          <w:rFonts w:hint="default"/>
+          <w:lang w:val="en-IN"/>
+        </w:rPr>
+        <w:t>*We are using a different name of logout function so it don’t override the parent class function</w:t>
+      </w:r>
+    </w:p>
+    <w:p>
+      <w:pPr>
+        <w:pStyle w:val="17"/>
+        <w:rPr>
+          <w:rFonts w:hint="default"/>
+          <w:lang w:val="en-IN"/>
+        </w:rPr>
+      </w:pPr>
+    </w:p>
+    <w:p>
+      <w:pPr>
+        <w:pStyle w:val="17"/>
+        <w:rPr>
+          <w:rFonts w:hint="default"/>
+          <w:lang w:val="en-IN"/>
+        </w:rPr>
+      </w:pPr>
+      <w:r>
+        <w:rPr>
+          <w:rFonts w:hint="default"/>
+          <w:lang w:val="en-IN"/>
+        </w:rPr>
+        <w:t xml:space="preserve">    public function userLogout()</w:t>
+      </w:r>
+    </w:p>
+    <w:p>
+      <w:pPr>
+        <w:pStyle w:val="17"/>
+        <w:rPr>
+          <w:rFonts w:hint="default"/>
+          <w:lang w:val="en-IN"/>
+        </w:rPr>
+      </w:pPr>
+      <w:r>
+        <w:rPr>
+          <w:rFonts w:hint="default"/>
+          <w:lang w:val="en-IN"/>
+        </w:rPr>
+        <w:t xml:space="preserve">    {</w:t>
+      </w:r>
+    </w:p>
+    <w:p>
+      <w:pPr>
+        <w:pStyle w:val="17"/>
+        <w:rPr>
+          <w:rFonts w:hint="default"/>
+          <w:lang w:val="en-IN"/>
+        </w:rPr>
+      </w:pPr>
+      <w:r>
+        <w:rPr>
+          <w:rFonts w:hint="default"/>
+          <w:lang w:val="en-IN"/>
+        </w:rPr>
+        <w:t xml:space="preserve">        Auth::guard('web')-&gt;logout();</w:t>
+      </w:r>
+    </w:p>
+    <w:p>
+      <w:pPr>
+        <w:pStyle w:val="17"/>
+        <w:rPr>
+          <w:rFonts w:hint="default"/>
+          <w:lang w:val="en-IN"/>
+        </w:rPr>
+      </w:pPr>
+    </w:p>
+    <w:p>
+      <w:pPr>
+        <w:pStyle w:val="17"/>
+        <w:rPr>
+          <w:rFonts w:hint="default"/>
+          <w:lang w:val="en-IN"/>
+        </w:rPr>
+      </w:pPr>
+      <w:r>
+        <w:rPr>
+          <w:rFonts w:hint="default"/>
+          <w:lang w:val="en-IN"/>
+        </w:rPr>
+        <w:t xml:space="preserve">        return redirect('/');</w:t>
+      </w:r>
+    </w:p>
+    <w:p>
+      <w:pPr>
+        <w:pStyle w:val="17"/>
+        <w:rPr>
+          <w:rFonts w:hint="default"/>
+          <w:lang w:val="en-IN"/>
+        </w:rPr>
+      </w:pPr>
+      <w:r>
+        <w:rPr>
+          <w:rFonts w:hint="default"/>
+          <w:lang w:val="en-IN"/>
+        </w:rPr>
+        <w:t xml:space="preserve">    }</w:t>
+      </w:r>
+    </w:p>
+    <w:p>
+      <w:pPr>
+        <w:pStyle w:val="16"/>
+        <w:rPr>
+          <w:rFonts w:hint="default"/>
+          <w:lang w:val="en-IN"/>
+        </w:rPr>
+      </w:pPr>
+    </w:p>
+    <w:p>
+      <w:pPr>
+        <w:pStyle w:val="16"/>
+        <w:rPr>
+          <w:rFonts w:hint="default"/>
+          <w:lang w:val="en-IN"/>
+        </w:rPr>
+      </w:pPr>
+    </w:p>
+    <w:p>
+      <w:pPr>
+        <w:pStyle w:val="16"/>
+        <w:rPr>
+          <w:rFonts w:hint="default"/>
+          <w:lang w:val="en-IN"/>
+        </w:rPr>
+      </w:pPr>
+      <w:r>
+        <w:rPr>
+          <w:rFonts w:hint="default"/>
+          <w:lang w:val="en-IN"/>
+        </w:rPr>
+        <w:t>*flushing the session will log us out of both user and admin</w:t>
+      </w:r>
+    </w:p>
+    <w:p>
+      <w:pPr>
+        <w:pStyle w:val="16"/>
+        <w:rPr>
+          <w:rFonts w:hint="default"/>
+          <w:lang w:val="en-IN"/>
+        </w:rPr>
+      </w:pPr>
+    </w:p>
+    <w:p>
+      <w:pPr>
+        <w:pStyle w:val="16"/>
+        <w:rPr>
+          <w:rFonts w:hint="default"/>
+          <w:lang w:val="en-IN"/>
+        </w:rPr>
+      </w:pPr>
+    </w:p>
+    <w:p>
+      <w:pPr>
+        <w:pStyle w:val="16"/>
+        <w:rPr>
+          <w:rFonts w:hint="default"/>
+          <w:lang w:val="en-IN"/>
+        </w:rPr>
+      </w:pPr>
+      <w:r>
+        <w:rPr>
+          <w:rFonts w:hint="default"/>
+          <w:lang w:val="en-IN"/>
+        </w:rPr>
+        <w:t>Creating route for our logout functions:</w:t>
+      </w:r>
+    </w:p>
+    <w:p>
+      <w:pPr>
+        <w:pStyle w:val="16"/>
+        <w:rPr>
+          <w:rFonts w:hint="default"/>
+          <w:lang w:val="en-IN"/>
+        </w:rPr>
+      </w:pPr>
+    </w:p>
+    <w:p>
+      <w:pPr>
+        <w:pStyle w:val="17"/>
+        <w:rPr>
+          <w:rFonts w:hint="default"/>
+          <w:sz w:val="18"/>
+          <w:szCs w:val="18"/>
+          <w:lang w:val="en-IN"/>
+        </w:rPr>
+      </w:pPr>
+      <w:r>
+        <w:rPr>
+          <w:rFonts w:hint="default"/>
+          <w:sz w:val="18"/>
+          <w:szCs w:val="18"/>
+          <w:lang w:val="en-IN"/>
+        </w:rPr>
+        <w:t>Route::get('/user/logout', 'Auth\LoginController@userLogout')-&gt;name('user.logout');</w:t>
+      </w:r>
+    </w:p>
+    <w:p>
+      <w:pPr>
+        <w:pStyle w:val="17"/>
+        <w:rPr>
+          <w:rFonts w:hint="default"/>
+          <w:sz w:val="18"/>
+          <w:szCs w:val="18"/>
+          <w:lang w:val="en-IN"/>
+        </w:rPr>
+      </w:pPr>
+    </w:p>
+    <w:p>
+      <w:pPr>
+        <w:pStyle w:val="17"/>
+        <w:rPr>
+          <w:rFonts w:hint="default"/>
+          <w:sz w:val="18"/>
+          <w:szCs w:val="18"/>
+          <w:lang w:val="en-IN"/>
+        </w:rPr>
+      </w:pPr>
+      <w:r>
+        <w:rPr>
+          <w:rFonts w:hint="default"/>
+          <w:sz w:val="18"/>
+          <w:szCs w:val="18"/>
+          <w:lang w:val="en-IN"/>
+        </w:rPr>
+        <w:t>Route::get('/admin/logout', 'Auth\AdminLoginController@logout')-&gt;name('admin.logout');</w:t>
+      </w:r>
+    </w:p>
+    <w:p>
+      <w:pPr>
+        <w:pStyle w:val="16"/>
+        <w:rPr>
+          <w:rFonts w:hint="default"/>
+          <w:lang w:val="en-IN"/>
+        </w:rPr>
+      </w:pPr>
+    </w:p>
+    <w:p>
+      <w:pPr>
+        <w:pStyle w:val="16"/>
+        <w:rPr>
+          <w:rFonts w:hint="default"/>
+          <w:lang w:val="en-IN"/>
+        </w:rPr>
+      </w:pPr>
+    </w:p>
+    <w:p>
+      <w:pPr>
+        <w:pStyle w:val="16"/>
+        <w:rPr>
+          <w:rFonts w:hint="default"/>
+          <w:lang w:val="en-IN"/>
+        </w:rPr>
+      </w:pPr>
+      <w:r>
+        <w:rPr>
+          <w:rFonts w:hint="default"/>
+          <w:lang w:val="en-IN"/>
+        </w:rPr>
+        <w:t>Everyting is using guest middleware in AdminController, so because of this we would not be able to access the logout() function. The logout function is locked into the guest middleware. ie. In order to use logout you have to be the guest(logged out), which is already a logout person.</w:t>
+      </w:r>
+    </w:p>
+    <w:p>
+      <w:pPr>
+        <w:pStyle w:val="16"/>
+        <w:rPr>
+          <w:rFonts w:hint="default"/>
+          <w:lang w:val="en-IN"/>
+        </w:rPr>
+      </w:pPr>
+    </w:p>
+    <w:p>
+      <w:pPr>
+        <w:pStyle w:val="16"/>
+        <w:rPr>
+          <w:rFonts w:hint="default"/>
+          <w:lang w:val="en-IN"/>
+        </w:rPr>
+      </w:pPr>
+      <w:r>
+        <w:rPr>
+          <w:rFonts w:hint="default"/>
+          <w:lang w:val="en-IN"/>
+        </w:rPr>
+        <w:t>We will put a little disclaimer here to tell laravel not to apply this middleware on the logout function</w:t>
+      </w:r>
+    </w:p>
+    <w:p>
+      <w:pPr>
+        <w:pStyle w:val="16"/>
+        <w:rPr>
+          <w:rFonts w:hint="default"/>
+          <w:lang w:val="en-IN"/>
+        </w:rPr>
+      </w:pPr>
+    </w:p>
+    <w:p>
+      <w:pPr>
+        <w:pStyle w:val="16"/>
+        <w:rPr>
+          <w:rFonts w:hint="default"/>
+          <w:lang w:val="en-IN"/>
+        </w:rPr>
+      </w:pPr>
+      <w:r>
+        <w:rPr>
+          <w:rFonts w:hint="default"/>
+          <w:lang w:val="en-IN"/>
+        </w:rPr>
+        <w:t>AdminLoginController.php</w:t>
+      </w:r>
+    </w:p>
+    <w:p>
+      <w:pPr>
+        <w:pStyle w:val="16"/>
+        <w:rPr>
+          <w:rFonts w:hint="default"/>
+          <w:lang w:val="en-IN"/>
+        </w:rPr>
+      </w:pPr>
+    </w:p>
+    <w:p>
+      <w:pPr>
+        <w:pStyle w:val="17"/>
+        <w:rPr>
+          <w:rFonts w:hint="default"/>
+          <w:lang w:val="en-IN"/>
+        </w:rPr>
+      </w:pPr>
+      <w:r>
+        <w:rPr>
+          <w:rFonts w:hint="default"/>
+          <w:lang w:val="en-IN"/>
+        </w:rPr>
+        <w:t xml:space="preserve">    public function __construct(){</w:t>
+      </w:r>
+    </w:p>
+    <w:p>
+      <w:pPr>
+        <w:pStyle w:val="17"/>
+        <w:rPr>
+          <w:rFonts w:hint="default"/>
+          <w:lang w:val="en-IN"/>
+        </w:rPr>
+      </w:pPr>
+      <w:r>
+        <w:rPr>
+          <w:rFonts w:hint="default"/>
+          <w:lang w:val="en-IN"/>
+        </w:rPr>
+        <w:t xml:space="preserve">        $this-&gt;middleware('guest:admin', </w:t>
+      </w:r>
+      <w:r>
+        <w:rPr>
+          <w:rFonts w:hint="default"/>
+          <w:b/>
+          <w:bCs/>
+          <w:lang w:val="en-IN"/>
+        </w:rPr>
+        <w:t>['except' =&gt; ['logout']]</w:t>
+      </w:r>
+      <w:r>
+        <w:rPr>
+          <w:rFonts w:hint="default"/>
+          <w:lang w:val="en-IN"/>
+        </w:rPr>
+        <w:t>);</w:t>
+      </w:r>
+    </w:p>
+    <w:p>
+      <w:pPr>
+        <w:pStyle w:val="17"/>
+        <w:ind w:firstLine="480"/>
+        <w:rPr>
+          <w:rFonts w:hint="default"/>
+          <w:lang w:val="en-IN"/>
+        </w:rPr>
+      </w:pPr>
+      <w:r>
+        <w:rPr>
+          <w:rFonts w:hint="default"/>
+          <w:lang w:val="en-IN"/>
+        </w:rPr>
+        <w:t>}</w:t>
+      </w:r>
+    </w:p>
+    <w:p>
+      <w:pPr>
+        <w:pStyle w:val="17"/>
+        <w:ind w:firstLine="480"/>
+        <w:rPr>
+          <w:rFonts w:hint="default"/>
+          <w:lang w:val="en-IN"/>
+        </w:rPr>
+      </w:pPr>
+    </w:p>
+    <w:p>
+      <w:pPr>
+        <w:pStyle w:val="17"/>
+        <w:rPr>
+          <w:rFonts w:hint="default"/>
+          <w:lang w:val="en-IN"/>
+        </w:rPr>
+      </w:pPr>
+    </w:p>
+    <w:p>
+      <w:pPr>
+        <w:rPr>
+          <w:rFonts w:hint="default"/>
+          <w:lang w:val="en-IN"/>
+        </w:rPr>
+      </w:pPr>
+      <w:r>
+        <w:rPr>
+          <w:rFonts w:hint="default"/>
+          <w:lang w:val="en-IN"/>
+        </w:rPr>
+        <w:t>LoginController.php</w:t>
+      </w:r>
+    </w:p>
+    <w:p>
+      <w:pPr>
+        <w:pStyle w:val="17"/>
+        <w:ind w:firstLine="480"/>
+        <w:rPr>
+          <w:rFonts w:hint="default"/>
+          <w:lang w:val="en-IN"/>
+        </w:rPr>
+      </w:pPr>
+      <w:r>
+        <w:rPr>
+          <w:rFonts w:hint="default"/>
+          <w:lang w:val="en-IN"/>
+        </w:rPr>
+        <w:t>public function __construct()</w:t>
+      </w:r>
+    </w:p>
+    <w:p>
+      <w:pPr>
+        <w:pStyle w:val="17"/>
+        <w:ind w:firstLine="480"/>
+        <w:rPr>
+          <w:rFonts w:hint="default"/>
+          <w:lang w:val="en-IN"/>
+        </w:rPr>
+      </w:pPr>
+      <w:r>
+        <w:rPr>
+          <w:rFonts w:hint="default"/>
+          <w:lang w:val="en-IN"/>
+        </w:rPr>
+        <w:t>{</w:t>
+      </w:r>
+    </w:p>
+    <w:p>
+      <w:pPr>
+        <w:pStyle w:val="17"/>
+        <w:ind w:firstLine="480"/>
+        <w:rPr>
+          <w:rFonts w:hint="default"/>
+          <w:lang w:val="en-IN"/>
+        </w:rPr>
+      </w:pPr>
+      <w:r>
+        <w:rPr>
+          <w:rFonts w:hint="default"/>
+          <w:lang w:val="en-IN"/>
+        </w:rPr>
+        <w:t xml:space="preserve">   $this-&gt;middleware('guest')-&gt;except(['logout', </w:t>
+      </w:r>
+      <w:r>
+        <w:rPr>
+          <w:rFonts w:hint="default"/>
+          <w:b/>
+          <w:bCs/>
+          <w:lang w:val="en-IN"/>
+        </w:rPr>
+        <w:t>'userLogout']</w:t>
+      </w:r>
+      <w:r>
+        <w:rPr>
+          <w:rFonts w:hint="default"/>
+          <w:lang w:val="en-IN"/>
+        </w:rPr>
+        <w:t>);</w:t>
+      </w:r>
+    </w:p>
+    <w:p>
+      <w:pPr>
+        <w:pStyle w:val="17"/>
+        <w:ind w:firstLine="480"/>
+        <w:rPr>
+          <w:rFonts w:hint="default"/>
+          <w:lang w:val="en-IN"/>
+        </w:rPr>
+      </w:pPr>
+      <w:r>
+        <w:rPr>
+          <w:rFonts w:hint="default"/>
+          <w:lang w:val="en-IN"/>
+        </w:rPr>
+        <w:t>}</w:t>
+      </w:r>
+    </w:p>
+    <w:p>
+      <w:pPr>
+        <w:pStyle w:val="17"/>
+        <w:ind w:firstLine="480"/>
+        <w:rPr>
+          <w:rFonts w:hint="default"/>
+          <w:lang w:val="en-IN"/>
+        </w:rPr>
+      </w:pPr>
+    </w:p>
+    <w:p>
+      <w:pPr>
+        <w:pStyle w:val="16"/>
+        <w:rPr>
+          <w:rFonts w:hint="default"/>
+          <w:lang w:val="en-IN"/>
+        </w:rPr>
+      </w:pPr>
+      <w:r>
+        <w:rPr>
+          <w:rFonts w:hint="default"/>
+          <w:lang w:val="en-IN"/>
+        </w:rPr>
+        <w:t xml:space="preserve"> </w:t>
+      </w:r>
+    </w:p>
+    <w:p>
+      <w:pPr>
+        <w:pStyle w:val="16"/>
+        <w:rPr>
+          <w:rFonts w:hint="default"/>
+          <w:lang w:val="en-IN"/>
+        </w:rPr>
+      </w:pPr>
+    </w:p>
+    <w:p>
+      <w:pPr>
+        <w:rPr>
+          <w:rFonts w:hint="default"/>
+          <w:lang w:val="en-IN"/>
+        </w:rPr>
+      </w:pPr>
+      <w:r>
+        <w:rPr>
+          <w:rFonts w:hint="default"/>
+          <w:lang w:val="en-IN"/>
+        </w:rPr>
+        <w:t>Admin logout link --   localhost:8000/admin/logout</w:t>
+      </w:r>
+    </w:p>
+    <w:p>
+      <w:pPr>
+        <w:rPr>
+          <w:rFonts w:hint="default"/>
+          <w:lang w:val="en-IN"/>
+        </w:rPr>
+      </w:pPr>
+      <w:r>
+        <w:rPr>
+          <w:rFonts w:hint="default"/>
+          <w:lang w:val="en-IN"/>
+        </w:rPr>
+        <w:t>User logout link  -- localhost:8000/user/logout</w:t>
+      </w:r>
+    </w:p>
+    <w:p>
+      <w:pPr>
+        <w:rPr>
+          <w:rFonts w:hint="default"/>
+          <w:lang w:val="en-IN"/>
+        </w:rPr>
+      </w:pPr>
+    </w:p>
+    <w:p>
+      <w:pPr>
+        <w:rPr>
+          <w:rFonts w:ascii="Arial" w:hAnsi="Arial" w:eastAsia="Arial" w:cs="Arial"/>
+          <w:i w:val="0"/>
+          <w:caps w:val="0"/>
+          <w:color w:val="0A0A0A"/>
+          <w:spacing w:val="0"/>
+          <w:sz w:val="21"/>
+          <w:szCs w:val="21"/>
+          <w:shd w:val="clear" w:fill="FFFFFF"/>
+        </w:rPr>
+      </w:pPr>
+      <w:r>
+        <w:rPr>
+          <w:rFonts w:ascii="Arial" w:hAnsi="Arial" w:eastAsia="Arial" w:cs="Arial"/>
+          <w:i w:val="0"/>
+          <w:caps w:val="0"/>
+          <w:color w:val="0A0A0A"/>
+          <w:spacing w:val="0"/>
+          <w:sz w:val="21"/>
+          <w:szCs w:val="21"/>
+          <w:shd w:val="clear" w:fill="FFFFFF"/>
+        </w:rPr>
+        <w:t>So far in this series we have covered in depth how to set up an authentication system with multiple user types (not to be confused with user roles which are different). In this video of the series we will address questions on how to log users out of the app. First we want to set up some debugging tools so we know if we are logged in as a normal user, as an admin, or both. Once we have that figured out, it will make things a lot easier and now we can set up the logout function. The process is fairly straightforward. We are going to copy the logout() function from the laravel foundation source files. We then can customize it with our guard and finally tie it into a route so it can execute.</w:t>
+      </w:r>
+    </w:p>
+    <w:p>
+      <w:pPr>
+        <w:rPr>
+          <w:rFonts w:ascii="Arial" w:hAnsi="Arial" w:eastAsia="Arial" w:cs="Arial"/>
+          <w:i w:val="0"/>
+          <w:caps w:val="0"/>
+          <w:color w:val="0A0A0A"/>
+          <w:spacing w:val="0"/>
+          <w:sz w:val="21"/>
+          <w:szCs w:val="21"/>
+          <w:shd w:val="clear" w:fill="FFFFFF"/>
+        </w:rPr>
+      </w:pPr>
+    </w:p>
+    <w:p>
+      <w:pPr>
+        <w:rPr>
+          <w:rFonts w:ascii="Arial" w:hAnsi="Arial" w:eastAsia="Arial" w:cs="Arial"/>
+          <w:i w:val="0"/>
+          <w:caps w:val="0"/>
+          <w:color w:val="0A0A0A"/>
+          <w:spacing w:val="0"/>
+          <w:sz w:val="21"/>
+          <w:szCs w:val="21"/>
+          <w:shd w:val="clear" w:fill="FFFFFF"/>
+        </w:rPr>
+      </w:pPr>
+    </w:p>
+    <w:p>
+      <w:pPr>
+        <w:pStyle w:val="51"/>
+        <w:rPr>
+          <w:rFonts w:hint="default"/>
+          <w:lang w:val="en-IN"/>
+        </w:rPr>
+      </w:pPr>
+      <w:r>
+        <w:t>Forgot My Password Functionality across Multiple User Types</w:t>
+      </w:r>
+    </w:p>
+    <w:p>
+      <w:pPr>
+        <w:rPr>
+          <w:rFonts w:hint="default"/>
+          <w:lang w:val="en-IN"/>
+        </w:rPr>
+      </w:pPr>
+    </w:p>
+    <w:p>
+      <w:pPr>
+        <w:rPr>
+          <w:rFonts w:hint="default"/>
+          <w:lang w:val="en-IN"/>
+        </w:rPr>
+      </w:pPr>
+      <w:r>
+        <w:rPr>
+          <w:rFonts w:hint="default"/>
+          <w:lang w:val="en-IN"/>
+        </w:rPr>
+        <w:t>Users perspective for reset my password:</w:t>
+      </w:r>
+    </w:p>
+    <w:p>
+      <w:pPr>
+        <w:rPr>
+          <w:rFonts w:hint="default"/>
+          <w:lang w:val="en-IN"/>
+        </w:rPr>
+      </w:pPr>
+      <w:bookmarkStart w:id="0" w:name="_GoBack"/>
+      <w:bookmarkEnd w:id="0"/>
+    </w:p>
+    <w:p>
+      <w:pPr>
+        <w:rPr>
+          <w:rFonts w:hint="default"/>
+          <w:lang w:val="en-IN"/>
+        </w:rPr>
+      </w:pPr>
+    </w:p>
+    <w:p>
+      <w:pPr>
+        <w:pStyle w:val="16"/>
+        <w:rPr>
+          <w:rFonts w:hint="default"/>
+          <w:lang w:val="en-IN"/>
+        </w:rPr>
+      </w:pPr>
+    </w:p>
+    <w:p>
+      <w:pPr>
+        <w:pStyle w:val="16"/>
+        <w:rPr>
+          <w:rFonts w:hint="default"/>
+          <w:lang w:val="en-IN"/>
+        </w:rPr>
+      </w:pPr>
+    </w:p>
+    <w:p>
+      <w:pPr>
+        <w:pStyle w:val="16"/>
+        <w:rPr>
+          <w:rFonts w:hint="default"/>
+          <w:lang w:val="en-IN"/>
+        </w:rPr>
+      </w:pPr>
+    </w:p>
+    <w:p>
+      <w:pPr>
+        <w:pStyle w:val="16"/>
+        <w:rPr>
+          <w:rFonts w:hint="default"/>
           <w:lang w:val="en-IN"/>
         </w:rPr>
       </w:pPr>

</xml_diff>